<commit_message>
Update Plano de Aceitação
</commit_message>
<xml_diff>
--- a/Exercícios/Plano-de-testes-de-Aceitação.docx
+++ b/Exercícios/Plano-de-testes-de-Aceitação.docx
@@ -1069,13 +1069,8 @@
         </w:rPr>
         <w:t xml:space="preserve"> </w:t>
       </w:r>
-      <w:proofErr w:type="gramStart"/>
-      <w:r>
-        <w:t>PLN-TA</w:t>
-      </w:r>
-      <w:proofErr w:type="gramEnd"/>
-      <w:r>
-        <w:t>-001</w:t>
+      <w:r>
+        <w:t>PLNTA001</w:t>
       </w:r>
     </w:p>
     <w:p>
@@ -1847,66 +1842,89 @@
           <w:szCs w:val="24"/>
         </w:rPr>
         <w:lastRenderedPageBreak/>
-        <w:t>O usuário do Sistema Gerenciamento de Reservas, deseja efetuar login no sistema para verificar a situação de sua conta.</w:t>
-      </w:r>
-    </w:p>
-    <w:p>
-      <w:pPr>
-        <w:spacing w:line="360" w:lineRule="auto"/>
-        <w:ind w:firstLine="709"/>
-        <w:jc w:val="both"/>
-        <w:rPr>
-          <w:b/>
-          <w:color w:val="auto"/>
-          <w:sz w:val="24"/>
-          <w:szCs w:val="24"/>
-        </w:rPr>
-      </w:pPr>
-    </w:p>
-    <w:p>
-      <w:pPr>
-        <w:spacing w:line="360" w:lineRule="auto"/>
-        <w:ind w:firstLine="709"/>
-        <w:jc w:val="both"/>
-        <w:rPr>
-          <w:b/>
-          <w:color w:val="auto"/>
-          <w:sz w:val="24"/>
-          <w:szCs w:val="24"/>
-        </w:rPr>
-      </w:pPr>
-      <w:r>
-        <w:rPr>
-          <w:b/>
-          <w:color w:val="auto"/>
-          <w:sz w:val="24"/>
-          <w:szCs w:val="24"/>
-        </w:rPr>
-        <w:t>Pré-Condições:</w:t>
-      </w:r>
-    </w:p>
-    <w:p>
-      <w:pPr>
-        <w:spacing w:line="360" w:lineRule="auto"/>
-        <w:ind w:firstLine="709"/>
-        <w:jc w:val="both"/>
+        <w:t>O usuário do Sistema Gerenciamento de Reservas, deseja efetuar login no sistema para ve</w:t>
+      </w:r>
+      <w:r>
         <w:rPr>
           <w:bCs/>
           <w:color w:val="auto"/>
           <w:sz w:val="24"/>
           <w:szCs w:val="24"/>
         </w:rPr>
-      </w:pPr>
-      <w:r>
+        <w:t>rificar a situação de suas reservas.</w:t>
+      </w:r>
+    </w:p>
+    <w:p>
+      <w:pPr>
+        <w:spacing w:line="360" w:lineRule="auto"/>
+        <w:ind w:firstLine="709"/>
+        <w:jc w:val="both"/>
+        <w:rPr>
+          <w:b/>
+          <w:color w:val="auto"/>
+          <w:sz w:val="24"/>
+          <w:szCs w:val="24"/>
+        </w:rPr>
+      </w:pPr>
+    </w:p>
+    <w:p>
+      <w:pPr>
+        <w:spacing w:line="360" w:lineRule="auto"/>
+        <w:ind w:firstLine="709"/>
+        <w:jc w:val="both"/>
+        <w:rPr>
+          <w:b/>
+          <w:color w:val="auto"/>
+          <w:sz w:val="24"/>
+          <w:szCs w:val="24"/>
+        </w:rPr>
+      </w:pPr>
+      <w:proofErr w:type="spellStart"/>
+      <w:r>
+        <w:rPr>
+          <w:b/>
+          <w:color w:val="auto"/>
+          <w:sz w:val="24"/>
+          <w:szCs w:val="24"/>
+        </w:rPr>
+        <w:t>PréCondições</w:t>
+      </w:r>
+      <w:proofErr w:type="spellEnd"/>
+      <w:r>
+        <w:rPr>
+          <w:b/>
+          <w:color w:val="auto"/>
+          <w:sz w:val="24"/>
+          <w:szCs w:val="24"/>
+        </w:rPr>
+        <w:t>:</w:t>
+      </w:r>
+    </w:p>
+    <w:p>
+      <w:pPr>
+        <w:spacing w:line="360" w:lineRule="auto"/>
+        <w:ind w:firstLine="709"/>
+        <w:jc w:val="both"/>
+        <w:rPr>
+          <w:b/>
+          <w:color w:val="auto"/>
+          <w:sz w:val="24"/>
+          <w:szCs w:val="24"/>
+        </w:rPr>
+      </w:pPr>
+    </w:p>
+    <w:p>
+      <w:pPr>
+        <w:spacing w:line="360" w:lineRule="auto"/>
+        <w:ind w:firstLine="709"/>
+        <w:jc w:val="both"/>
         <w:rPr>
           <w:bCs/>
           <w:color w:val="auto"/>
           <w:sz w:val="24"/>
           <w:szCs w:val="24"/>
         </w:rPr>
-        <w:t xml:space="preserve">Existe um usuário cadastrado no Sistema Gerenciamento de Reservas, sendo que o login do usuário é </w:t>
-      </w:r>
-      <w:proofErr w:type="spellStart"/>
+      </w:pPr>
       <w:r>
         <w:rPr>
           <w:bCs/>
@@ -1914,9 +1932,9 @@
           <w:sz w:val="24"/>
           <w:szCs w:val="24"/>
         </w:rPr>
-        <w:t>arbarbosa</w:t>
-      </w:r>
-      <w:proofErr w:type="spellEnd"/>
+        <w:t xml:space="preserve">Existe um usuário cadastrado no Sistema Gerenciamento de Reservas, sendo que o login do usuário é </w:t>
+      </w:r>
+      <w:proofErr w:type="spellStart"/>
       <w:r>
         <w:rPr>
           <w:bCs/>
@@ -1924,88 +1942,101 @@
           <w:sz w:val="24"/>
           <w:szCs w:val="24"/>
         </w:rPr>
-        <w:t xml:space="preserve"> e a senha s123456.</w:t>
-      </w:r>
-    </w:p>
-    <w:p>
-      <w:pPr>
-        <w:spacing w:line="360" w:lineRule="auto"/>
-        <w:ind w:firstLine="709"/>
-        <w:jc w:val="both"/>
-        <w:rPr>
-          <w:b/>
-          <w:color w:val="auto"/>
-          <w:sz w:val="24"/>
-          <w:szCs w:val="24"/>
-        </w:rPr>
-      </w:pPr>
-    </w:p>
-    <w:p>
-      <w:pPr>
-        <w:spacing w:line="360" w:lineRule="auto"/>
-        <w:ind w:firstLine="709"/>
-        <w:jc w:val="both"/>
-        <w:rPr>
-          <w:b/>
-          <w:color w:val="auto"/>
-          <w:sz w:val="24"/>
-          <w:szCs w:val="24"/>
-        </w:rPr>
-      </w:pPr>
-      <w:r>
-        <w:rPr>
-          <w:b/>
-          <w:color w:val="auto"/>
-          <w:sz w:val="24"/>
-          <w:szCs w:val="24"/>
-        </w:rPr>
-        <w:t>Cenário 01: Acesso realizado com sucesso.</w:t>
-      </w:r>
-    </w:p>
-    <w:p>
-      <w:pPr>
-        <w:spacing w:line="360" w:lineRule="auto"/>
-        <w:ind w:firstLine="709"/>
-        <w:jc w:val="both"/>
+        <w:t>arbarbosa</w:t>
+      </w:r>
+      <w:proofErr w:type="spellEnd"/>
+      <w:r>
         <w:rPr>
           <w:bCs/>
           <w:color w:val="auto"/>
           <w:sz w:val="24"/>
           <w:szCs w:val="24"/>
         </w:rPr>
-      </w:pPr>
-      <w:r>
+        <w:t xml:space="preserve"> e a senha s123456.</w:t>
+      </w:r>
+    </w:p>
+    <w:p>
+      <w:pPr>
+        <w:spacing w:line="360" w:lineRule="auto"/>
+        <w:ind w:firstLine="709"/>
+        <w:jc w:val="both"/>
+        <w:rPr>
+          <w:b/>
+          <w:color w:val="auto"/>
+          <w:sz w:val="24"/>
+          <w:szCs w:val="24"/>
+        </w:rPr>
+      </w:pPr>
+    </w:p>
+    <w:p>
+      <w:pPr>
+        <w:spacing w:line="360" w:lineRule="auto"/>
+        <w:ind w:firstLine="709"/>
+        <w:jc w:val="both"/>
+        <w:rPr>
+          <w:b/>
+          <w:color w:val="auto"/>
+          <w:sz w:val="24"/>
+          <w:szCs w:val="24"/>
+        </w:rPr>
+      </w:pPr>
+      <w:r>
+        <w:rPr>
+          <w:b/>
+          <w:color w:val="auto"/>
+          <w:sz w:val="24"/>
+          <w:szCs w:val="24"/>
+        </w:rPr>
+        <w:t>Cenário 01: Acesso realizado com sucesso.</w:t>
+      </w:r>
+    </w:p>
+    <w:p>
+      <w:pPr>
+        <w:spacing w:line="360" w:lineRule="auto"/>
+        <w:ind w:firstLine="709"/>
+        <w:jc w:val="both"/>
+        <w:rPr>
+          <w:b/>
+          <w:color w:val="auto"/>
+          <w:sz w:val="24"/>
+          <w:szCs w:val="24"/>
+        </w:rPr>
+      </w:pPr>
+    </w:p>
+    <w:p>
+      <w:pPr>
+        <w:spacing w:line="360" w:lineRule="auto"/>
+        <w:ind w:left="709"/>
+        <w:jc w:val="both"/>
         <w:rPr>
           <w:bCs/>
           <w:color w:val="auto"/>
           <w:sz w:val="24"/>
           <w:szCs w:val="24"/>
         </w:rPr>
-        <w:t>- Dado que o usuário acessa o sistema Gerenciamento de Reservas.</w:t>
-      </w:r>
-    </w:p>
-    <w:p>
-      <w:pPr>
-        <w:spacing w:line="360" w:lineRule="auto"/>
-        <w:ind w:firstLine="709"/>
-        <w:jc w:val="both"/>
+      </w:pPr>
+      <w:r>
         <w:rPr>
           <w:bCs/>
           <w:color w:val="auto"/>
           <w:sz w:val="24"/>
           <w:szCs w:val="24"/>
         </w:rPr>
-      </w:pPr>
-      <w:r>
+        <w:t xml:space="preserve"> Dado que o usuário acessa o sistema Gerenciamento de Reservas.</w:t>
+      </w:r>
+    </w:p>
+    <w:p>
+      <w:pPr>
+        <w:spacing w:line="360" w:lineRule="auto"/>
+        <w:ind w:left="709"/>
+        <w:jc w:val="both"/>
         <w:rPr>
           <w:bCs/>
           <w:color w:val="auto"/>
           <w:sz w:val="24"/>
           <w:szCs w:val="24"/>
         </w:rPr>
-        <w:t xml:space="preserve">- Quando o usuário informa o login do usuário que é </w:t>
-      </w:r>
-      <w:proofErr w:type="spellStart"/>
+      </w:pPr>
       <w:r>
         <w:rPr>
           <w:bCs/>
@@ -2013,9 +2044,9 @@
           <w:sz w:val="24"/>
           <w:szCs w:val="24"/>
         </w:rPr>
-        <w:t>arbarbosa</w:t>
-      </w:r>
-      <w:proofErr w:type="spellEnd"/>
+        <w:t xml:space="preserve"> Quando o usuário informa o login do usuário que é </w:t>
+      </w:r>
+      <w:proofErr w:type="spellStart"/>
       <w:r>
         <w:rPr>
           <w:bCs/>
@@ -2023,100 +2054,62 @@
           <w:sz w:val="24"/>
           <w:szCs w:val="24"/>
         </w:rPr>
-        <w:t xml:space="preserve"> e a senha 123456.</w:t>
-      </w:r>
-    </w:p>
-    <w:p>
-      <w:pPr>
-        <w:spacing w:line="360" w:lineRule="auto"/>
-        <w:ind w:firstLine="709"/>
-        <w:jc w:val="both"/>
+        <w:t>arbarbosa</w:t>
+      </w:r>
+      <w:proofErr w:type="spellEnd"/>
+      <w:r>
         <w:rPr>
           <w:bCs/>
           <w:color w:val="auto"/>
           <w:sz w:val="24"/>
           <w:szCs w:val="24"/>
         </w:rPr>
-      </w:pPr>
-      <w:r>
+        <w:t xml:space="preserve"> e a senha 123456.</w:t>
+      </w:r>
+    </w:p>
+    <w:p>
+      <w:pPr>
+        <w:spacing w:line="360" w:lineRule="auto"/>
+        <w:ind w:left="709"/>
+        <w:jc w:val="both"/>
         <w:rPr>
           <w:bCs/>
           <w:color w:val="auto"/>
           <w:sz w:val="24"/>
           <w:szCs w:val="24"/>
         </w:rPr>
-        <w:t>- Então o sistema efetua o login com sucesso.</w:t>
-      </w:r>
-    </w:p>
-    <w:p>
-      <w:pPr>
-        <w:spacing w:line="360" w:lineRule="auto"/>
-        <w:ind w:firstLine="709"/>
-        <w:jc w:val="both"/>
+      </w:pPr>
+      <w:r>
         <w:rPr>
           <w:bCs/>
           <w:color w:val="auto"/>
           <w:sz w:val="24"/>
           <w:szCs w:val="24"/>
         </w:rPr>
-      </w:pPr>
-      <w:r>
+        <w:t xml:space="preserve"> Então o sistema efetua o login com sucesso.</w:t>
+      </w:r>
+    </w:p>
+    <w:p>
+      <w:pPr>
+        <w:spacing w:line="360" w:lineRule="auto"/>
+        <w:ind w:left="709"/>
+        <w:jc w:val="both"/>
         <w:rPr>
           <w:bCs/>
           <w:color w:val="auto"/>
           <w:sz w:val="24"/>
           <w:szCs w:val="24"/>
         </w:rPr>
-        <w:t>- E o sistema redireciona o usuário para a página de consulta de dados da matrícula.</w:t>
-      </w:r>
-    </w:p>
-    <w:p>
-      <w:pPr>
-        <w:spacing w:line="360" w:lineRule="auto"/>
-        <w:ind w:firstLine="709"/>
-        <w:jc w:val="both"/>
-        <w:rPr>
-          <w:b/>
-          <w:color w:val="auto"/>
-          <w:sz w:val="24"/>
-          <w:szCs w:val="24"/>
-        </w:rPr>
-      </w:pPr>
-    </w:p>
-    <w:p>
-      <w:pPr>
-        <w:spacing w:line="360" w:lineRule="auto"/>
-        <w:ind w:firstLine="709"/>
-        <w:jc w:val="both"/>
-        <w:rPr>
-          <w:b/>
-          <w:color w:val="auto"/>
-          <w:sz w:val="24"/>
-          <w:szCs w:val="24"/>
-        </w:rPr>
-      </w:pPr>
-      <w:r>
-        <w:rPr>
-          <w:b/>
-          <w:color w:val="auto"/>
-          <w:sz w:val="24"/>
-          <w:szCs w:val="24"/>
-        </w:rPr>
-        <w:t>Cenário 02: Usuário informa a senha errada.</w:t>
-      </w:r>
-    </w:p>
-    <w:p>
-      <w:pPr>
-        <w:spacing w:line="360" w:lineRule="auto"/>
-        <w:ind w:firstLine="709"/>
-        <w:jc w:val="both"/>
+      </w:pPr>
+      <w:r>
         <w:rPr>
           <w:bCs/>
           <w:color w:val="auto"/>
           <w:sz w:val="24"/>
           <w:szCs w:val="24"/>
         </w:rPr>
-      </w:pPr>
+        <w:t xml:space="preserve"> E o sistema redireciona o usuário para a página d</w:t>
+      </w:r>
       <w:r>
         <w:rPr>
           <w:bCs/>
@@ -2124,31 +2117,78 @@
           <w:sz w:val="24"/>
           <w:szCs w:val="24"/>
         </w:rPr>
-        <w:t>- Dado que o usuário acessa o sistema Gerenciamento de Reservas.</w:t>
-      </w:r>
-    </w:p>
-    <w:p>
-      <w:pPr>
-        <w:spacing w:line="360" w:lineRule="auto"/>
-        <w:ind w:firstLine="709"/>
-        <w:jc w:val="both"/>
+        <w:t>e consulta de dados da reserva</w:t>
+      </w:r>
+      <w:r>
         <w:rPr>
           <w:bCs/>
           <w:color w:val="auto"/>
           <w:sz w:val="24"/>
           <w:szCs w:val="24"/>
         </w:rPr>
-      </w:pPr>
-      <w:r>
+        <w:t>.</w:t>
+      </w:r>
+    </w:p>
+    <w:p>
+      <w:pPr>
+        <w:spacing w:line="360" w:lineRule="auto"/>
+        <w:ind w:firstLine="709"/>
+        <w:jc w:val="both"/>
+        <w:rPr>
+          <w:b/>
+          <w:color w:val="auto"/>
+          <w:sz w:val="24"/>
+          <w:szCs w:val="24"/>
+        </w:rPr>
+      </w:pPr>
+    </w:p>
+    <w:p>
+      <w:pPr>
+        <w:spacing w:line="360" w:lineRule="auto"/>
+        <w:ind w:firstLine="709"/>
+        <w:jc w:val="both"/>
+        <w:rPr>
+          <w:b/>
+          <w:color w:val="auto"/>
+          <w:sz w:val="24"/>
+          <w:szCs w:val="24"/>
+        </w:rPr>
+      </w:pPr>
+      <w:r>
+        <w:rPr>
+          <w:b/>
+          <w:color w:val="auto"/>
+          <w:sz w:val="24"/>
+          <w:szCs w:val="24"/>
+        </w:rPr>
+        <w:t>Cenário 02: Usuário informa a senha errada.</w:t>
+      </w:r>
+    </w:p>
+    <w:p>
+      <w:pPr>
+        <w:spacing w:line="360" w:lineRule="auto"/>
+        <w:ind w:firstLine="709"/>
+        <w:jc w:val="both"/>
+        <w:rPr>
+          <w:b/>
+          <w:color w:val="auto"/>
+          <w:sz w:val="24"/>
+          <w:szCs w:val="24"/>
+        </w:rPr>
+      </w:pPr>
+    </w:p>
+    <w:p>
+      <w:pPr>
+        <w:spacing w:line="360" w:lineRule="auto"/>
+        <w:ind w:firstLine="709"/>
+        <w:jc w:val="both"/>
         <w:rPr>
           <w:bCs/>
           <w:color w:val="auto"/>
           <w:sz w:val="24"/>
           <w:szCs w:val="24"/>
         </w:rPr>
-        <w:t xml:space="preserve">- Quando o usuário informa o login do usuário que é </w:t>
-      </w:r>
-      <w:proofErr w:type="spellStart"/>
+      </w:pPr>
       <w:r>
         <w:rPr>
           <w:bCs/>
@@ -2156,31 +2196,31 @@
           <w:sz w:val="24"/>
           <w:szCs w:val="24"/>
         </w:rPr>
-        <w:t>arbarbosa</w:t>
-      </w:r>
-      <w:proofErr w:type="spellEnd"/>
-      <w:r>
+        <w:t xml:space="preserve"> Dado que o usuário acessa o sistema Gerenciamento de Reservas.</w:t>
+      </w:r>
+    </w:p>
+    <w:p>
+      <w:pPr>
+        <w:spacing w:line="360" w:lineRule="auto"/>
+        <w:ind w:firstLine="709"/>
+        <w:jc w:val="both"/>
         <w:rPr>
           <w:bCs/>
           <w:color w:val="auto"/>
           <w:sz w:val="24"/>
           <w:szCs w:val="24"/>
         </w:rPr>
-        <w:t xml:space="preserve"> e a senha s5632541.</w:t>
-      </w:r>
-    </w:p>
-    <w:p>
-      <w:pPr>
-        <w:spacing w:line="360" w:lineRule="auto"/>
-        <w:ind w:firstLine="709"/>
-        <w:jc w:val="both"/>
+      </w:pPr>
+      <w:r>
         <w:rPr>
           <w:bCs/>
           <w:color w:val="auto"/>
           <w:sz w:val="24"/>
           <w:szCs w:val="24"/>
         </w:rPr>
-      </w:pPr>
+        <w:t xml:space="preserve"> Quando o usuário informa o login do usuário que é </w:t>
+      </w:r>
+      <w:proofErr w:type="spellStart"/>
       <w:r>
         <w:rPr>
           <w:bCs/>
@@ -2188,88 +2228,121 @@
           <w:sz w:val="24"/>
           <w:szCs w:val="24"/>
         </w:rPr>
-        <w:t>- Então o sistema mostra a mensagem "Usuário ou senha inválida!".</w:t>
-      </w:r>
-    </w:p>
-    <w:p>
-      <w:pPr>
-        <w:spacing w:line="360" w:lineRule="auto"/>
-        <w:ind w:firstLine="709"/>
-        <w:jc w:val="both"/>
-        <w:rPr>
-          <w:b/>
-          <w:color w:val="auto"/>
-          <w:sz w:val="24"/>
-          <w:szCs w:val="24"/>
-        </w:rPr>
-      </w:pPr>
-    </w:p>
-    <w:p>
-      <w:pPr>
-        <w:spacing w:line="360" w:lineRule="auto"/>
-        <w:ind w:firstLine="709"/>
-        <w:jc w:val="both"/>
-        <w:rPr>
-          <w:b/>
-          <w:color w:val="auto"/>
-          <w:sz w:val="24"/>
-          <w:szCs w:val="24"/>
-        </w:rPr>
-      </w:pPr>
-      <w:r>
-        <w:rPr>
-          <w:b/>
-          <w:color w:val="auto"/>
-          <w:sz w:val="24"/>
-          <w:szCs w:val="24"/>
-        </w:rPr>
-        <w:t>Cenário 03: Usuário informa o login errado.</w:t>
-      </w:r>
-    </w:p>
-    <w:p>
-      <w:pPr>
-        <w:spacing w:line="360" w:lineRule="auto"/>
-        <w:ind w:firstLine="709"/>
-        <w:jc w:val="both"/>
+        <w:t>arbarbosa</w:t>
+      </w:r>
+      <w:proofErr w:type="spellEnd"/>
+      <w:r>
         <w:rPr>
           <w:bCs/>
           <w:color w:val="auto"/>
           <w:sz w:val="24"/>
           <w:szCs w:val="24"/>
         </w:rPr>
-      </w:pPr>
-      <w:r>
+        <w:t xml:space="preserve"> e a senha s5632541.</w:t>
+      </w:r>
+    </w:p>
+    <w:p>
+      <w:pPr>
+        <w:spacing w:line="360" w:lineRule="auto"/>
+        <w:ind w:firstLine="709"/>
+        <w:jc w:val="both"/>
         <w:rPr>
           <w:bCs/>
           <w:color w:val="auto"/>
           <w:sz w:val="24"/>
           <w:szCs w:val="24"/>
         </w:rPr>
-        <w:t>- Dado que o usuário acessa o sistema Gerenciamento de Reservas.</w:t>
-      </w:r>
-    </w:p>
-    <w:p>
-      <w:pPr>
-        <w:spacing w:line="360" w:lineRule="auto"/>
-        <w:ind w:firstLine="709"/>
-        <w:jc w:val="both"/>
+      </w:pPr>
+      <w:r>
         <w:rPr>
           <w:bCs/>
           <w:color w:val="auto"/>
           <w:sz w:val="24"/>
           <w:szCs w:val="24"/>
         </w:rPr>
-      </w:pPr>
-      <w:r>
+        <w:t xml:space="preserve"> Então o sistema mostra a mensagem "Usuário ou senha inválida!".</w:t>
+      </w:r>
+    </w:p>
+    <w:p>
+      <w:pPr>
+        <w:spacing w:line="360" w:lineRule="auto"/>
+        <w:ind w:firstLine="709"/>
+        <w:jc w:val="both"/>
+        <w:rPr>
+          <w:b/>
+          <w:color w:val="auto"/>
+          <w:sz w:val="24"/>
+          <w:szCs w:val="24"/>
+        </w:rPr>
+      </w:pPr>
+    </w:p>
+    <w:p>
+      <w:pPr>
+        <w:spacing w:line="360" w:lineRule="auto"/>
+        <w:ind w:firstLine="709"/>
+        <w:jc w:val="both"/>
+        <w:rPr>
+          <w:b/>
+          <w:color w:val="auto"/>
+          <w:sz w:val="24"/>
+          <w:szCs w:val="24"/>
+        </w:rPr>
+      </w:pPr>
+      <w:r>
+        <w:rPr>
+          <w:b/>
+          <w:color w:val="auto"/>
+          <w:sz w:val="24"/>
+          <w:szCs w:val="24"/>
+        </w:rPr>
+        <w:t xml:space="preserve">Cenário 03: Usuário informa o </w:t>
+      </w:r>
+      <w:proofErr w:type="spellStart"/>
+      <w:r>
+        <w:rPr>
+          <w:b/>
+          <w:color w:val="auto"/>
+          <w:sz w:val="24"/>
+          <w:szCs w:val="24"/>
+        </w:rPr>
+        <w:t>login</w:t>
+      </w:r>
+      <w:proofErr w:type="spellEnd"/>
+      <w:r>
+        <w:rPr>
+          <w:b/>
+          <w:color w:val="auto"/>
+          <w:sz w:val="24"/>
+          <w:szCs w:val="24"/>
+        </w:rPr>
+        <w:t xml:space="preserve"> errado.</w:t>
+      </w:r>
+    </w:p>
+    <w:p>
+      <w:pPr>
+        <w:spacing w:line="360" w:lineRule="auto"/>
+        <w:ind w:firstLine="709"/>
+        <w:jc w:val="both"/>
+        <w:rPr>
+          <w:b/>
+          <w:color w:val="auto"/>
+          <w:sz w:val="24"/>
+          <w:szCs w:val="24"/>
+        </w:rPr>
+      </w:pPr>
+    </w:p>
+    <w:p>
+      <w:pPr>
+        <w:spacing w:line="360" w:lineRule="auto"/>
+        <w:ind w:firstLine="709"/>
+        <w:jc w:val="both"/>
         <w:rPr>
           <w:bCs/>
           <w:color w:val="auto"/>
           <w:sz w:val="24"/>
           <w:szCs w:val="24"/>
         </w:rPr>
-        <w:t xml:space="preserve">- Quando o usuário informa o login do usuário como </w:t>
-      </w:r>
-      <w:proofErr w:type="spellStart"/>
+      </w:pPr>
       <w:r>
         <w:rPr>
           <w:bCs/>
@@ -2277,31 +2350,31 @@
           <w:sz w:val="24"/>
           <w:szCs w:val="24"/>
         </w:rPr>
-        <w:t>arbarbosaX</w:t>
-      </w:r>
-      <w:proofErr w:type="spellEnd"/>
-      <w:r>
+        <w:t xml:space="preserve"> Dado que o usuário acessa o sistema Gerenciamento de Reservas.</w:t>
+      </w:r>
+    </w:p>
+    <w:p>
+      <w:pPr>
+        <w:spacing w:line="360" w:lineRule="auto"/>
+        <w:ind w:firstLine="709"/>
+        <w:jc w:val="both"/>
         <w:rPr>
           <w:bCs/>
           <w:color w:val="auto"/>
           <w:sz w:val="24"/>
           <w:szCs w:val="24"/>
         </w:rPr>
-        <w:t xml:space="preserve"> e a senha 123456.</w:t>
-      </w:r>
-    </w:p>
-    <w:p>
-      <w:pPr>
-        <w:spacing w:line="360" w:lineRule="auto"/>
-        <w:ind w:firstLine="709"/>
-        <w:jc w:val="both"/>
+      </w:pPr>
+      <w:r>
         <w:rPr>
           <w:bCs/>
           <w:color w:val="auto"/>
           <w:sz w:val="24"/>
           <w:szCs w:val="24"/>
         </w:rPr>
-      </w:pPr>
+        <w:t xml:space="preserve"> Quando o usuário informa o login do usuário como </w:t>
+      </w:r>
+      <w:proofErr w:type="spellStart"/>
       <w:r>
         <w:rPr>
           <w:bCs/>
@@ -2309,8 +2382,54 @@
           <w:sz w:val="24"/>
           <w:szCs w:val="24"/>
         </w:rPr>
-        <w:t>- Então o sistema mostra a mensagem "Usuário ou senha inválida!".</w:t>
-      </w:r>
+        <w:t>arbarbosaX</w:t>
+      </w:r>
+      <w:proofErr w:type="spellEnd"/>
+      <w:r>
+        <w:rPr>
+          <w:bCs/>
+          <w:color w:val="auto"/>
+          <w:sz w:val="24"/>
+          <w:szCs w:val="24"/>
+        </w:rPr>
+        <w:t xml:space="preserve"> e a senha 123456.</w:t>
+      </w:r>
+    </w:p>
+    <w:p>
+      <w:pPr>
+        <w:spacing w:line="360" w:lineRule="auto"/>
+        <w:ind w:firstLine="709"/>
+        <w:jc w:val="both"/>
+        <w:rPr>
+          <w:bCs/>
+          <w:color w:val="auto"/>
+          <w:sz w:val="24"/>
+          <w:szCs w:val="24"/>
+        </w:rPr>
+      </w:pPr>
+      <w:r>
+        <w:rPr>
+          <w:bCs/>
+          <w:color w:val="auto"/>
+          <w:sz w:val="24"/>
+          <w:szCs w:val="24"/>
+        </w:rPr>
+        <w:lastRenderedPageBreak/>
+        <w:t xml:space="preserve"> Então o sistema mostra a mensagem "Usuário ou senha inválida!".</w:t>
+      </w:r>
+    </w:p>
+    <w:p>
+      <w:pPr>
+        <w:spacing w:line="360" w:lineRule="auto"/>
+        <w:ind w:firstLine="709"/>
+        <w:jc w:val="both"/>
+        <w:rPr>
+          <w:bCs/>
+          <w:color w:val="auto"/>
+          <w:sz w:val="24"/>
+          <w:szCs w:val="24"/>
+        </w:rPr>
+      </w:pPr>
     </w:p>
     <w:p>
       <w:pPr>
@@ -2356,6 +2475,14 @@
         </w:rPr>
         <w:t>Acesso ao módulo de Reservas</w:t>
       </w:r>
+      <w:r>
+        <w:rPr>
+          <w:color w:val="auto"/>
+          <w:sz w:val="24"/>
+          <w:szCs w:val="24"/>
+        </w:rPr>
+        <w:t xml:space="preserve"> - Incluir</w:t>
+      </w:r>
     </w:p>
     <w:p>
       <w:pPr>
@@ -2416,1169 +2543,507 @@
           <w:sz w:val="24"/>
           <w:szCs w:val="24"/>
         </w:rPr>
+        <w:t>Verificar se o módulo Reserva permite a criação de reservas com sucesso.</w:t>
+      </w:r>
+    </w:p>
+    <w:p>
+      <w:pPr>
+        <w:spacing w:line="360" w:lineRule="auto"/>
+        <w:ind w:firstLine="709"/>
+        <w:jc w:val="both"/>
+        <w:rPr>
+          <w:sz w:val="24"/>
+          <w:szCs w:val="24"/>
+        </w:rPr>
+      </w:pPr>
+    </w:p>
+    <w:p>
+      <w:pPr>
+        <w:spacing w:line="360" w:lineRule="auto"/>
+        <w:ind w:firstLine="709"/>
+        <w:jc w:val="both"/>
+        <w:rPr>
+          <w:b/>
+          <w:color w:val="000000" w:themeColor="text1"/>
+          <w:sz w:val="24"/>
+          <w:szCs w:val="24"/>
+        </w:rPr>
+      </w:pPr>
+      <w:r>
+        <w:rPr>
+          <w:b/>
+          <w:color w:val="000000" w:themeColor="text1"/>
+          <w:sz w:val="24"/>
+          <w:szCs w:val="24"/>
+        </w:rPr>
+        <w:t>História de Usuário:</w:t>
+      </w:r>
+    </w:p>
+    <w:p>
+      <w:pPr>
+        <w:spacing w:line="360" w:lineRule="auto"/>
+        <w:ind w:firstLine="709"/>
+        <w:jc w:val="both"/>
+        <w:rPr>
+          <w:color w:val="000000" w:themeColor="text1"/>
+          <w:sz w:val="24"/>
+          <w:szCs w:val="24"/>
+        </w:rPr>
+      </w:pPr>
+      <w:r>
+        <w:rPr>
+          <w:color w:val="000000" w:themeColor="text1"/>
+          <w:sz w:val="24"/>
+          <w:szCs w:val="24"/>
+        </w:rPr>
+        <w:t xml:space="preserve">Como usuário do Sistema de Gerenciamento de Reservas, </w:t>
+      </w:r>
+      <w:r>
+        <w:rPr>
+          <w:color w:val="000000" w:themeColor="text1"/>
+          <w:sz w:val="24"/>
+          <w:szCs w:val="24"/>
+        </w:rPr>
+        <w:t>o usuário deseja</w:t>
+      </w:r>
+      <w:r>
+        <w:rPr>
+          <w:color w:val="000000" w:themeColor="text1"/>
+          <w:sz w:val="24"/>
+          <w:szCs w:val="24"/>
+        </w:rPr>
+        <w:t xml:space="preserve"> poder criar uma reserva </w:t>
+      </w:r>
+      <w:r>
+        <w:rPr>
+          <w:color w:val="000000" w:themeColor="text1"/>
+          <w:sz w:val="24"/>
+          <w:szCs w:val="24"/>
+        </w:rPr>
+        <w:t>no sistema.</w:t>
+      </w:r>
+    </w:p>
+    <w:p>
+      <w:pPr>
+        <w:spacing w:line="360" w:lineRule="auto"/>
+        <w:ind w:firstLine="709"/>
+        <w:jc w:val="both"/>
+        <w:rPr>
+          <w:color w:val="000000" w:themeColor="text1"/>
+          <w:sz w:val="24"/>
+          <w:szCs w:val="24"/>
+        </w:rPr>
+      </w:pPr>
+    </w:p>
+    <w:p>
+      <w:pPr>
+        <w:spacing w:line="360" w:lineRule="auto"/>
+        <w:ind w:firstLine="709"/>
+        <w:jc w:val="both"/>
+        <w:rPr>
+          <w:b/>
+          <w:color w:val="000000" w:themeColor="text1"/>
+          <w:sz w:val="24"/>
+          <w:szCs w:val="24"/>
+        </w:rPr>
+      </w:pPr>
+      <w:r>
+        <w:rPr>
+          <w:b/>
+          <w:color w:val="000000" w:themeColor="text1"/>
+          <w:sz w:val="24"/>
+          <w:szCs w:val="24"/>
+        </w:rPr>
+        <w:t>Pré</w:t>
+      </w:r>
+      <w:r>
+        <w:rPr>
+          <w:b/>
+          <w:color w:val="000000" w:themeColor="text1"/>
+          <w:sz w:val="24"/>
+          <w:szCs w:val="24"/>
+        </w:rPr>
+        <w:t>-</w:t>
+      </w:r>
+      <w:r>
+        <w:rPr>
+          <w:b/>
+          <w:color w:val="000000" w:themeColor="text1"/>
+          <w:sz w:val="24"/>
+          <w:szCs w:val="24"/>
+        </w:rPr>
+        <w:t>Condições:</w:t>
+      </w:r>
+    </w:p>
+    <w:p>
+      <w:pPr>
+        <w:pStyle w:val="PargrafodaLista"/>
+        <w:numPr>
+          <w:ilvl w:val="0"/>
+          <w:numId w:val="16"/>
+        </w:numPr>
+        <w:spacing w:line="360" w:lineRule="auto"/>
+        <w:jc w:val="both"/>
+        <w:rPr>
+          <w:sz w:val="24"/>
+          <w:szCs w:val="24"/>
+        </w:rPr>
+      </w:pPr>
+      <w:r>
+        <w:rPr>
+          <w:sz w:val="24"/>
+          <w:szCs w:val="24"/>
+        </w:rPr>
+        <w:t>O usuário está autenticado no sistema.</w:t>
+      </w:r>
+    </w:p>
+    <w:p>
+      <w:pPr>
+        <w:pStyle w:val="PargrafodaLista"/>
+        <w:numPr>
+          <w:ilvl w:val="0"/>
+          <w:numId w:val="16"/>
+        </w:numPr>
+        <w:spacing w:line="360" w:lineRule="auto"/>
+        <w:jc w:val="both"/>
+        <w:rPr>
+          <w:sz w:val="24"/>
+          <w:szCs w:val="24"/>
+        </w:rPr>
+      </w:pPr>
+      <w:r>
+        <w:rPr>
+          <w:sz w:val="24"/>
+          <w:szCs w:val="24"/>
+        </w:rPr>
+        <w:t>O usuário possui permissões adequadas para criar reservas.</w:t>
+      </w:r>
+    </w:p>
+    <w:p>
+      <w:pPr>
+        <w:pStyle w:val="PargrafodaLista"/>
+        <w:spacing w:line="360" w:lineRule="auto"/>
+        <w:ind w:left="1429"/>
+        <w:jc w:val="both"/>
+        <w:rPr>
+          <w:sz w:val="24"/>
+          <w:szCs w:val="24"/>
+        </w:rPr>
+      </w:pPr>
+    </w:p>
+    <w:p>
+      <w:pPr>
+        <w:spacing w:line="360" w:lineRule="auto"/>
+        <w:ind w:firstLine="709"/>
+        <w:jc w:val="both"/>
+        <w:rPr>
+          <w:b/>
+          <w:color w:val="000000" w:themeColor="text1"/>
+          <w:sz w:val="24"/>
+          <w:szCs w:val="24"/>
+        </w:rPr>
+      </w:pPr>
+      <w:r>
+        <w:rPr>
+          <w:b/>
+          <w:color w:val="000000" w:themeColor="text1"/>
+          <w:sz w:val="24"/>
+          <w:szCs w:val="24"/>
+        </w:rPr>
+        <w:t xml:space="preserve">Cenário 01: </w:t>
+      </w:r>
+      <w:r>
+        <w:rPr>
+          <w:b/>
+          <w:color w:val="000000" w:themeColor="text1"/>
+          <w:sz w:val="24"/>
+          <w:szCs w:val="24"/>
+        </w:rPr>
+        <w:t>Criação de Reserva Bem-sucedida</w:t>
+      </w:r>
+    </w:p>
+    <w:p>
+      <w:pPr>
+        <w:spacing w:line="360" w:lineRule="auto"/>
+        <w:ind w:firstLine="709"/>
+        <w:jc w:val="both"/>
+        <w:rPr>
+          <w:color w:val="000000" w:themeColor="text1"/>
+          <w:sz w:val="24"/>
+          <w:szCs w:val="24"/>
+        </w:rPr>
+      </w:pPr>
+    </w:p>
+    <w:p>
+      <w:pPr>
+        <w:spacing w:line="360" w:lineRule="auto"/>
+        <w:ind w:firstLine="709"/>
+        <w:jc w:val="both"/>
+        <w:rPr>
+          <w:color w:val="000000" w:themeColor="text1"/>
+          <w:sz w:val="24"/>
+          <w:szCs w:val="24"/>
+        </w:rPr>
+      </w:pPr>
+      <w:r>
+        <w:rPr>
+          <w:color w:val="000000" w:themeColor="text1"/>
+          <w:sz w:val="24"/>
+          <w:szCs w:val="24"/>
+        </w:rPr>
+        <w:t>Dado que o usuário acessa o módulo de "Reservas".</w:t>
+      </w:r>
+    </w:p>
+    <w:p>
+      <w:pPr>
+        <w:spacing w:line="360" w:lineRule="auto"/>
+        <w:ind w:firstLine="709"/>
+        <w:jc w:val="both"/>
+        <w:rPr>
+          <w:color w:val="000000" w:themeColor="text1"/>
+          <w:sz w:val="24"/>
+          <w:szCs w:val="24"/>
+        </w:rPr>
+      </w:pPr>
+      <w:r>
+        <w:rPr>
+          <w:color w:val="000000" w:themeColor="text1"/>
+          <w:sz w:val="24"/>
+          <w:szCs w:val="24"/>
+        </w:rPr>
+        <w:t>Quando o usuário seleciona a opção de criar uma nova reserva.</w:t>
+      </w:r>
+    </w:p>
+    <w:p>
+      <w:pPr>
+        <w:spacing w:line="360" w:lineRule="auto"/>
+        <w:ind w:firstLine="709"/>
+        <w:jc w:val="both"/>
+        <w:rPr>
+          <w:color w:val="000000" w:themeColor="text1"/>
+          <w:sz w:val="24"/>
+          <w:szCs w:val="24"/>
+        </w:rPr>
+      </w:pPr>
+      <w:r>
+        <w:rPr>
+          <w:color w:val="000000" w:themeColor="text1"/>
+          <w:sz w:val="24"/>
+          <w:szCs w:val="24"/>
+        </w:rPr>
+        <w:t>E o usuário seleciona o laboratório desejado, data e hora da reserva.</w:t>
+      </w:r>
+    </w:p>
+    <w:p>
+      <w:pPr>
+        <w:spacing w:line="360" w:lineRule="auto"/>
+        <w:ind w:firstLine="709"/>
+        <w:jc w:val="both"/>
+        <w:rPr>
+          <w:color w:val="000000" w:themeColor="text1"/>
+          <w:sz w:val="24"/>
+          <w:szCs w:val="24"/>
+        </w:rPr>
+      </w:pPr>
+      <w:r>
+        <w:rPr>
+          <w:color w:val="000000" w:themeColor="text1"/>
+          <w:sz w:val="24"/>
+          <w:szCs w:val="24"/>
+        </w:rPr>
+        <w:t>E o usuário confirma a criação da reserva.</w:t>
+      </w:r>
+    </w:p>
+    <w:p>
+      <w:pPr>
+        <w:spacing w:line="360" w:lineRule="auto"/>
+        <w:ind w:firstLine="709"/>
+        <w:jc w:val="both"/>
+        <w:rPr>
+          <w:color w:val="000000" w:themeColor="text1"/>
+          <w:sz w:val="24"/>
+          <w:szCs w:val="24"/>
+        </w:rPr>
+      </w:pPr>
+      <w:r>
+        <w:rPr>
+          <w:color w:val="000000" w:themeColor="text1"/>
+          <w:sz w:val="24"/>
+          <w:szCs w:val="24"/>
+        </w:rPr>
+        <w:t>Então o sistema cria a reserva com sucesso e exi</w:t>
+      </w:r>
+      <w:r>
+        <w:rPr>
+          <w:color w:val="000000" w:themeColor="text1"/>
+          <w:sz w:val="24"/>
+          <w:szCs w:val="24"/>
+        </w:rPr>
+        <w:t>be uma mensagem de confirmação.</w:t>
+      </w:r>
+    </w:p>
+    <w:p>
+      <w:pPr>
+        <w:spacing w:line="360" w:lineRule="auto"/>
+        <w:ind w:firstLine="709"/>
+        <w:jc w:val="both"/>
+        <w:rPr>
+          <w:color w:val="000000" w:themeColor="text1"/>
+          <w:sz w:val="24"/>
+          <w:szCs w:val="24"/>
+        </w:rPr>
+      </w:pPr>
+    </w:p>
+    <w:p>
+      <w:pPr>
+        <w:spacing w:line="360" w:lineRule="auto"/>
+        <w:ind w:firstLine="709"/>
+        <w:jc w:val="both"/>
+        <w:rPr>
+          <w:b/>
+          <w:color w:val="000000" w:themeColor="text1"/>
+          <w:sz w:val="24"/>
+          <w:szCs w:val="24"/>
+        </w:rPr>
+      </w:pPr>
+      <w:r>
+        <w:rPr>
+          <w:b/>
+          <w:color w:val="000000" w:themeColor="text1"/>
+          <w:sz w:val="24"/>
+          <w:szCs w:val="24"/>
+        </w:rPr>
+        <w:t xml:space="preserve">Cenário 02: Tentativa de Criação de Reserva </w:t>
+      </w:r>
+      <w:r>
+        <w:rPr>
+          <w:b/>
+          <w:color w:val="000000" w:themeColor="text1"/>
+          <w:sz w:val="24"/>
+          <w:szCs w:val="24"/>
+        </w:rPr>
+        <w:t>Malsucedida</w:t>
+      </w:r>
+    </w:p>
+    <w:p>
+      <w:pPr>
+        <w:spacing w:line="360" w:lineRule="auto"/>
+        <w:ind w:firstLine="709"/>
+        <w:jc w:val="both"/>
+        <w:rPr>
+          <w:color w:val="000000" w:themeColor="text1"/>
+          <w:sz w:val="24"/>
+          <w:szCs w:val="24"/>
+        </w:rPr>
+      </w:pPr>
+    </w:p>
+    <w:p>
+      <w:pPr>
+        <w:spacing w:line="360" w:lineRule="auto"/>
+        <w:ind w:firstLine="709"/>
+        <w:jc w:val="both"/>
+        <w:rPr>
+          <w:color w:val="000000" w:themeColor="text1"/>
+          <w:sz w:val="24"/>
+          <w:szCs w:val="24"/>
+        </w:rPr>
+      </w:pPr>
+      <w:r>
+        <w:rPr>
+          <w:color w:val="000000" w:themeColor="text1"/>
+          <w:sz w:val="24"/>
+          <w:szCs w:val="24"/>
+        </w:rPr>
+        <w:t>Dado que o usuário acessa o módulo de "Reservas".</w:t>
+      </w:r>
+    </w:p>
+    <w:p>
+      <w:pPr>
+        <w:spacing w:line="360" w:lineRule="auto"/>
+        <w:ind w:firstLine="709"/>
+        <w:jc w:val="both"/>
+        <w:rPr>
+          <w:color w:val="000000" w:themeColor="text1"/>
+          <w:sz w:val="24"/>
+          <w:szCs w:val="24"/>
+        </w:rPr>
+      </w:pPr>
+      <w:r>
+        <w:rPr>
+          <w:color w:val="000000" w:themeColor="text1"/>
+          <w:sz w:val="24"/>
+          <w:szCs w:val="24"/>
+        </w:rPr>
+        <w:t>Quando o usuário seleciona a opção de criar uma nova reserva.</w:t>
+      </w:r>
+    </w:p>
+    <w:p>
+      <w:pPr>
+        <w:spacing w:line="360" w:lineRule="auto"/>
+        <w:ind w:firstLine="709"/>
+        <w:jc w:val="both"/>
+        <w:rPr>
+          <w:color w:val="000000" w:themeColor="text1"/>
+          <w:sz w:val="24"/>
+          <w:szCs w:val="24"/>
+        </w:rPr>
+      </w:pPr>
+      <w:r>
+        <w:rPr>
+          <w:color w:val="000000" w:themeColor="text1"/>
+          <w:sz w:val="24"/>
+          <w:szCs w:val="24"/>
+        </w:rPr>
+        <w:t>E o usuário seleciona o laboratório já reservado, data e hora da reserva.</w:t>
+      </w:r>
+    </w:p>
+    <w:p>
+      <w:pPr>
+        <w:spacing w:line="360" w:lineRule="auto"/>
+        <w:ind w:firstLine="709"/>
+        <w:jc w:val="both"/>
+        <w:rPr>
+          <w:color w:val="000000" w:themeColor="text1"/>
+          <w:sz w:val="24"/>
+          <w:szCs w:val="24"/>
+        </w:rPr>
+      </w:pPr>
+      <w:r>
+        <w:rPr>
+          <w:color w:val="000000" w:themeColor="text1"/>
+          <w:sz w:val="24"/>
+          <w:szCs w:val="24"/>
+        </w:rPr>
         <w:lastRenderedPageBreak/>
-        <w:t>Busca de Reserva Existente</w:t>
-      </w:r>
-    </w:p>
-    <w:p>
-      <w:pPr>
-        <w:spacing w:line="360" w:lineRule="auto"/>
-        <w:ind w:firstLine="709"/>
-        <w:jc w:val="both"/>
-        <w:rPr>
-          <w:b/>
-          <w:color w:val="000000" w:themeColor="text1"/>
-          <w:sz w:val="24"/>
-          <w:szCs w:val="24"/>
-        </w:rPr>
-      </w:pPr>
-      <w:r>
-        <w:rPr>
-          <w:b/>
-          <w:color w:val="000000" w:themeColor="text1"/>
-          <w:sz w:val="24"/>
-          <w:szCs w:val="24"/>
-        </w:rPr>
-        <w:t>História de Usuário:</w:t>
-      </w:r>
-    </w:p>
-    <w:p>
-      <w:pPr>
-        <w:spacing w:line="360" w:lineRule="auto"/>
-        <w:ind w:firstLine="709"/>
-        <w:jc w:val="both"/>
-        <w:rPr>
-          <w:color w:val="000000" w:themeColor="text1"/>
-          <w:sz w:val="24"/>
-          <w:szCs w:val="24"/>
-        </w:rPr>
-      </w:pPr>
-      <w:r>
-        <w:rPr>
-          <w:color w:val="000000" w:themeColor="text1"/>
-          <w:sz w:val="24"/>
-          <w:szCs w:val="24"/>
-        </w:rPr>
-        <w:t xml:space="preserve">Como usuário do Sistema de Gerenciamento de Reservas, </w:t>
-      </w:r>
-      <w:r>
-        <w:rPr>
-          <w:color w:val="000000" w:themeColor="text1"/>
-          <w:sz w:val="24"/>
-          <w:szCs w:val="24"/>
-        </w:rPr>
-        <w:t>o usuário deseja</w:t>
-      </w:r>
-      <w:r>
-        <w:rPr>
-          <w:color w:val="000000" w:themeColor="text1"/>
-          <w:sz w:val="24"/>
-          <w:szCs w:val="24"/>
-        </w:rPr>
-        <w:t xml:space="preserve"> poder buscar uma reserva existente</w:t>
-      </w:r>
-      <w:r>
-        <w:rPr>
-          <w:color w:val="000000" w:themeColor="text1"/>
-          <w:sz w:val="24"/>
-          <w:szCs w:val="24"/>
-        </w:rPr>
-        <w:t xml:space="preserve"> no sistema.</w:t>
-      </w:r>
-    </w:p>
-    <w:p>
-      <w:pPr>
-        <w:spacing w:line="360" w:lineRule="auto"/>
-        <w:ind w:firstLine="709"/>
-        <w:jc w:val="both"/>
-        <w:rPr>
-          <w:color w:val="000000" w:themeColor="text1"/>
-          <w:sz w:val="24"/>
-          <w:szCs w:val="24"/>
-        </w:rPr>
-      </w:pPr>
-    </w:p>
-    <w:p>
-      <w:pPr>
-        <w:spacing w:line="360" w:lineRule="auto"/>
-        <w:ind w:firstLine="709"/>
-        <w:jc w:val="both"/>
-        <w:rPr>
-          <w:b/>
-          <w:color w:val="000000" w:themeColor="text1"/>
-          <w:sz w:val="24"/>
-          <w:szCs w:val="24"/>
-        </w:rPr>
-      </w:pPr>
-      <w:r>
-        <w:rPr>
-          <w:b/>
-          <w:color w:val="000000" w:themeColor="text1"/>
-          <w:sz w:val="24"/>
-          <w:szCs w:val="24"/>
-        </w:rPr>
-        <w:t>Pré-</w:t>
-      </w:r>
-      <w:r>
-        <w:rPr>
-          <w:b/>
-          <w:color w:val="000000" w:themeColor="text1"/>
-          <w:sz w:val="24"/>
-          <w:szCs w:val="24"/>
-        </w:rPr>
-        <w:t>Condições:</w:t>
-      </w:r>
-    </w:p>
-    <w:p>
-      <w:pPr>
-        <w:spacing w:line="360" w:lineRule="auto"/>
-        <w:ind w:firstLine="709"/>
-        <w:jc w:val="both"/>
-        <w:rPr>
-          <w:color w:val="000000" w:themeColor="text1"/>
-          <w:sz w:val="24"/>
-          <w:szCs w:val="24"/>
-        </w:rPr>
-      </w:pPr>
-      <w:r>
-        <w:rPr>
-          <w:color w:val="000000" w:themeColor="text1"/>
-          <w:sz w:val="24"/>
-          <w:szCs w:val="24"/>
-        </w:rPr>
-        <w:t>Está logado no sistema e pertencer a um dos grupos autorizados a mexer no módulo de Reservas.</w:t>
-      </w:r>
-    </w:p>
-    <w:p>
-      <w:pPr>
-        <w:spacing w:line="360" w:lineRule="auto"/>
-        <w:ind w:firstLine="709"/>
-        <w:jc w:val="both"/>
-        <w:rPr>
-          <w:color w:val="000000" w:themeColor="text1"/>
-          <w:sz w:val="24"/>
-          <w:szCs w:val="24"/>
-        </w:rPr>
-      </w:pPr>
-      <w:r>
-        <w:rPr>
-          <w:color w:val="000000" w:themeColor="text1"/>
-          <w:sz w:val="24"/>
-          <w:szCs w:val="24"/>
-        </w:rPr>
-        <w:t>Existir</w:t>
-      </w:r>
-      <w:r>
-        <w:rPr>
-          <w:color w:val="000000" w:themeColor="text1"/>
-          <w:sz w:val="24"/>
-          <w:szCs w:val="24"/>
-        </w:rPr>
-        <w:t xml:space="preserve"> reservas de laboratórios/salas previamente criadas no sistema.</w:t>
-      </w:r>
-    </w:p>
-    <w:p>
-      <w:pPr>
-        <w:spacing w:line="360" w:lineRule="auto"/>
-        <w:ind w:firstLine="709"/>
-        <w:jc w:val="both"/>
-        <w:rPr>
-          <w:color w:val="000000" w:themeColor="text1"/>
-          <w:sz w:val="24"/>
-          <w:szCs w:val="24"/>
-        </w:rPr>
-      </w:pPr>
-    </w:p>
-    <w:p>
-      <w:pPr>
-        <w:spacing w:line="360" w:lineRule="auto"/>
-        <w:ind w:firstLine="709"/>
-        <w:jc w:val="both"/>
-        <w:rPr>
-          <w:color w:val="000000" w:themeColor="text1"/>
-          <w:sz w:val="24"/>
-          <w:szCs w:val="24"/>
-        </w:rPr>
-      </w:pPr>
-      <w:r>
-        <w:rPr>
-          <w:color w:val="000000" w:themeColor="text1"/>
-          <w:sz w:val="24"/>
-          <w:szCs w:val="24"/>
-        </w:rPr>
-        <w:t>Passos:</w:t>
-      </w:r>
-    </w:p>
-    <w:p>
-      <w:pPr>
-        <w:spacing w:line="360" w:lineRule="auto"/>
-        <w:ind w:firstLine="709"/>
-        <w:jc w:val="both"/>
-        <w:rPr>
-          <w:color w:val="000000" w:themeColor="text1"/>
-          <w:sz w:val="24"/>
-          <w:szCs w:val="24"/>
-        </w:rPr>
-      </w:pPr>
-      <w:r>
-        <w:rPr>
-          <w:color w:val="000000" w:themeColor="text1"/>
-          <w:sz w:val="24"/>
-          <w:szCs w:val="24"/>
-        </w:rPr>
-        <w:t>1. O usuário acessa o módulo de "Reservas" no sistema.</w:t>
-      </w:r>
-    </w:p>
-    <w:p>
-      <w:pPr>
-        <w:spacing w:line="360" w:lineRule="auto"/>
-        <w:ind w:firstLine="709"/>
-        <w:jc w:val="both"/>
-        <w:rPr>
-          <w:color w:val="000000" w:themeColor="text1"/>
-          <w:sz w:val="24"/>
-          <w:szCs w:val="24"/>
-        </w:rPr>
-      </w:pPr>
-      <w:r>
-        <w:rPr>
-          <w:color w:val="000000" w:themeColor="text1"/>
-          <w:sz w:val="24"/>
-          <w:szCs w:val="24"/>
-        </w:rPr>
-        <w:t>2. O usuário inicia a busca de uma reserva existente.</w:t>
-      </w:r>
-    </w:p>
-    <w:p>
-      <w:pPr>
-        <w:spacing w:line="360" w:lineRule="auto"/>
-        <w:ind w:firstLine="709"/>
-        <w:jc w:val="both"/>
-        <w:rPr>
-          <w:color w:val="000000" w:themeColor="text1"/>
-          <w:sz w:val="24"/>
-          <w:szCs w:val="24"/>
-        </w:rPr>
-      </w:pPr>
-      <w:r>
-        <w:rPr>
-          <w:color w:val="000000" w:themeColor="text1"/>
-          <w:sz w:val="24"/>
-          <w:szCs w:val="24"/>
-        </w:rPr>
-        <w:t>3. O usuário fornece critérios de busca, como o nome do evento ou a data da reserva.</w:t>
-      </w:r>
-    </w:p>
-    <w:p>
-      <w:pPr>
-        <w:spacing w:line="360" w:lineRule="auto"/>
-        <w:ind w:firstLine="709"/>
-        <w:jc w:val="both"/>
-        <w:rPr>
-          <w:color w:val="000000" w:themeColor="text1"/>
-          <w:sz w:val="24"/>
-          <w:szCs w:val="24"/>
-        </w:rPr>
-      </w:pPr>
-      <w:r>
-        <w:rPr>
-          <w:color w:val="000000" w:themeColor="text1"/>
-          <w:sz w:val="24"/>
-          <w:szCs w:val="24"/>
-        </w:rPr>
-        <w:t>4. O sistema exibe uma lista de reservas correspondentes à busca.</w:t>
-      </w:r>
-    </w:p>
-    <w:p>
-      <w:pPr>
-        <w:spacing w:line="360" w:lineRule="auto"/>
-        <w:ind w:firstLine="709"/>
-        <w:jc w:val="both"/>
-        <w:rPr>
-          <w:color w:val="000000" w:themeColor="text1"/>
-          <w:sz w:val="24"/>
-          <w:szCs w:val="24"/>
-        </w:rPr>
-      </w:pPr>
-      <w:r>
-        <w:rPr>
-          <w:color w:val="000000" w:themeColor="text1"/>
-          <w:sz w:val="24"/>
-          <w:szCs w:val="24"/>
-        </w:rPr>
-        <w:t>5. O usuário seleciona uma reserva para ver os detalhes.</w:t>
-      </w:r>
-    </w:p>
-    <w:p>
-      <w:pPr>
-        <w:spacing w:line="360" w:lineRule="auto"/>
-        <w:ind w:firstLine="709"/>
-        <w:jc w:val="both"/>
-        <w:rPr>
-          <w:color w:val="000000" w:themeColor="text1"/>
-          <w:sz w:val="24"/>
-          <w:szCs w:val="24"/>
-        </w:rPr>
-      </w:pPr>
-    </w:p>
-    <w:p>
-      <w:pPr>
-        <w:spacing w:line="360" w:lineRule="auto"/>
-        <w:ind w:firstLine="709"/>
-        <w:jc w:val="both"/>
-        <w:rPr>
-          <w:b/>
-          <w:color w:val="000000" w:themeColor="text1"/>
-          <w:sz w:val="24"/>
-          <w:szCs w:val="24"/>
-        </w:rPr>
-      </w:pPr>
-      <w:r>
-        <w:rPr>
-          <w:b/>
-          <w:color w:val="000000" w:themeColor="text1"/>
-          <w:sz w:val="24"/>
-          <w:szCs w:val="24"/>
-        </w:rPr>
-        <w:t>Critérios de Sucesso:</w:t>
-      </w:r>
-    </w:p>
-    <w:p>
-      <w:pPr>
-        <w:spacing w:line="360" w:lineRule="auto"/>
-        <w:ind w:firstLine="709"/>
-        <w:jc w:val="both"/>
-        <w:rPr>
-          <w:color w:val="000000" w:themeColor="text1"/>
-          <w:sz w:val="24"/>
-          <w:szCs w:val="24"/>
-        </w:rPr>
-      </w:pPr>
-      <w:r>
-        <w:rPr>
-          <w:color w:val="000000" w:themeColor="text1"/>
-          <w:sz w:val="24"/>
-          <w:szCs w:val="24"/>
-        </w:rPr>
-        <w:t>- O sistema exibe uma lista de reservas que correspondem aos critérios de busca.</w:t>
-      </w:r>
-    </w:p>
-    <w:p>
-      <w:pPr>
-        <w:spacing w:line="360" w:lineRule="auto"/>
-        <w:ind w:firstLine="709"/>
-        <w:jc w:val="both"/>
-        <w:rPr>
-          <w:color w:val="000000" w:themeColor="text1"/>
-          <w:sz w:val="24"/>
-          <w:szCs w:val="24"/>
-        </w:rPr>
-      </w:pPr>
-      <w:r>
-        <w:rPr>
-          <w:color w:val="000000" w:themeColor="text1"/>
-          <w:sz w:val="24"/>
-          <w:szCs w:val="24"/>
-        </w:rPr>
-        <w:t>- O usuário consegue visualizar os detalhes da reserva selecionada.</w:t>
-      </w:r>
-    </w:p>
-    <w:p>
-      <w:pPr>
-        <w:spacing w:line="360" w:lineRule="auto"/>
-        <w:ind w:firstLine="709"/>
-        <w:jc w:val="both"/>
-        <w:rPr>
-          <w:color w:val="000000" w:themeColor="text1"/>
-          <w:sz w:val="24"/>
-          <w:szCs w:val="24"/>
-        </w:rPr>
-      </w:pPr>
-    </w:p>
-    <w:p>
-      <w:pPr>
-        <w:spacing w:line="360" w:lineRule="auto"/>
-        <w:ind w:firstLine="709"/>
-        <w:jc w:val="both"/>
-        <w:rPr>
-          <w:b/>
-          <w:color w:val="000000" w:themeColor="text1"/>
-          <w:sz w:val="24"/>
-          <w:szCs w:val="24"/>
-        </w:rPr>
-      </w:pPr>
-      <w:r>
-        <w:rPr>
-          <w:b/>
-          <w:color w:val="000000" w:themeColor="text1"/>
-          <w:sz w:val="24"/>
-          <w:szCs w:val="24"/>
-        </w:rPr>
-        <w:t>Cenário 02: Criação de Nova Reserva</w:t>
-      </w:r>
-    </w:p>
-    <w:p>
-      <w:pPr>
-        <w:spacing w:line="360" w:lineRule="auto"/>
-        <w:ind w:firstLine="709"/>
-        <w:jc w:val="both"/>
-        <w:rPr>
-          <w:color w:val="000000" w:themeColor="text1"/>
-          <w:sz w:val="24"/>
-          <w:szCs w:val="24"/>
-        </w:rPr>
-      </w:pPr>
-    </w:p>
-    <w:p>
-      <w:pPr>
-        <w:spacing w:line="360" w:lineRule="auto"/>
-        <w:ind w:firstLine="709"/>
-        <w:jc w:val="both"/>
-        <w:rPr>
-          <w:color w:val="000000" w:themeColor="text1"/>
-          <w:sz w:val="24"/>
-          <w:szCs w:val="24"/>
-        </w:rPr>
-      </w:pPr>
-      <w:r>
-        <w:rPr>
-          <w:color w:val="000000" w:themeColor="text1"/>
-          <w:sz w:val="24"/>
-          <w:szCs w:val="24"/>
-        </w:rPr>
-        <w:t>Passos:</w:t>
-      </w:r>
-    </w:p>
-    <w:p>
-      <w:pPr>
-        <w:spacing w:line="360" w:lineRule="auto"/>
-        <w:ind w:firstLine="709"/>
-        <w:jc w:val="both"/>
-        <w:rPr>
-          <w:color w:val="000000" w:themeColor="text1"/>
-          <w:sz w:val="24"/>
-          <w:szCs w:val="24"/>
-        </w:rPr>
-      </w:pPr>
-      <w:r>
-        <w:rPr>
-          <w:color w:val="000000" w:themeColor="text1"/>
-          <w:sz w:val="24"/>
-          <w:szCs w:val="24"/>
-        </w:rPr>
-        <w:t>1. O usuário acessa o módulo de "Reservas" no sistema.</w:t>
-      </w:r>
-    </w:p>
-    <w:p>
-      <w:pPr>
-        <w:spacing w:line="360" w:lineRule="auto"/>
-        <w:ind w:firstLine="709"/>
-        <w:jc w:val="both"/>
-        <w:rPr>
-          <w:color w:val="000000" w:themeColor="text1"/>
-          <w:sz w:val="24"/>
-          <w:szCs w:val="24"/>
-        </w:rPr>
-      </w:pPr>
-      <w:r>
-        <w:rPr>
-          <w:color w:val="000000" w:themeColor="text1"/>
-          <w:sz w:val="24"/>
-          <w:szCs w:val="24"/>
-        </w:rPr>
-        <w:t>2. O usuário inicia o processo de criação de uma nova reserva.</w:t>
-      </w:r>
-    </w:p>
-    <w:p>
-      <w:pPr>
-        <w:spacing w:line="360" w:lineRule="auto"/>
-        <w:ind w:firstLine="709"/>
-        <w:jc w:val="both"/>
-        <w:rPr>
-          <w:color w:val="000000" w:themeColor="text1"/>
-          <w:sz w:val="24"/>
-          <w:szCs w:val="24"/>
-        </w:rPr>
-      </w:pPr>
-      <w:r>
-        <w:rPr>
-          <w:color w:val="000000" w:themeColor="text1"/>
-          <w:sz w:val="24"/>
-          <w:szCs w:val="24"/>
-        </w:rPr>
-        <w:t xml:space="preserve">3. O usuário preenche os campos obrigatórios, como nome do evento, data, </w:t>
-      </w:r>
-      <w:r>
-        <w:rPr>
-          <w:color w:val="000000" w:themeColor="text1"/>
-          <w:sz w:val="24"/>
-          <w:szCs w:val="24"/>
-        </w:rPr>
-        <w:lastRenderedPageBreak/>
-        <w:t>horário de início e fim.</w:t>
-      </w:r>
-    </w:p>
-    <w:p>
-      <w:pPr>
-        <w:spacing w:line="360" w:lineRule="auto"/>
-        <w:ind w:firstLine="709"/>
-        <w:jc w:val="both"/>
-        <w:rPr>
-          <w:color w:val="000000" w:themeColor="text1"/>
-          <w:sz w:val="24"/>
-          <w:szCs w:val="24"/>
-        </w:rPr>
-      </w:pPr>
-      <w:r>
-        <w:rPr>
-          <w:color w:val="000000" w:themeColor="text1"/>
-          <w:sz w:val="24"/>
-          <w:szCs w:val="24"/>
-        </w:rPr>
-        <w:t>4. O usuário confirma a criação da reserva.</w:t>
-      </w:r>
-    </w:p>
-    <w:p>
-      <w:pPr>
-        <w:spacing w:line="360" w:lineRule="auto"/>
-        <w:ind w:firstLine="709"/>
-        <w:jc w:val="both"/>
-        <w:rPr>
-          <w:color w:val="000000" w:themeColor="text1"/>
-          <w:sz w:val="24"/>
-          <w:szCs w:val="24"/>
-        </w:rPr>
-      </w:pPr>
-    </w:p>
-    <w:p>
-      <w:pPr>
-        <w:spacing w:line="360" w:lineRule="auto"/>
-        <w:ind w:firstLine="709"/>
-        <w:jc w:val="both"/>
-        <w:rPr>
-          <w:b/>
-          <w:color w:val="000000" w:themeColor="text1"/>
-          <w:sz w:val="24"/>
-          <w:szCs w:val="24"/>
-        </w:rPr>
-      </w:pPr>
-      <w:r>
-        <w:rPr>
-          <w:b/>
-          <w:color w:val="000000" w:themeColor="text1"/>
-          <w:sz w:val="24"/>
-          <w:szCs w:val="24"/>
-        </w:rPr>
-        <w:t>Critérios de Sucesso:</w:t>
-      </w:r>
-    </w:p>
-    <w:p>
-      <w:pPr>
-        <w:spacing w:line="360" w:lineRule="auto"/>
-        <w:ind w:firstLine="709"/>
-        <w:jc w:val="both"/>
-        <w:rPr>
-          <w:color w:val="000000" w:themeColor="text1"/>
-          <w:sz w:val="24"/>
-          <w:szCs w:val="24"/>
-        </w:rPr>
-      </w:pPr>
-      <w:r>
-        <w:rPr>
-          <w:color w:val="000000" w:themeColor="text1"/>
-          <w:sz w:val="24"/>
-          <w:szCs w:val="24"/>
-        </w:rPr>
-        <w:t>- A reserva é criada com sucesso no sistema.</w:t>
-      </w:r>
-    </w:p>
-    <w:p>
-      <w:pPr>
-        <w:spacing w:line="360" w:lineRule="auto"/>
-        <w:ind w:firstLine="709"/>
-        <w:jc w:val="both"/>
-        <w:rPr>
-          <w:color w:val="000000" w:themeColor="text1"/>
-          <w:sz w:val="24"/>
-          <w:szCs w:val="24"/>
-        </w:rPr>
-      </w:pPr>
-      <w:r>
-        <w:rPr>
-          <w:color w:val="000000" w:themeColor="text1"/>
-          <w:sz w:val="24"/>
-          <w:szCs w:val="24"/>
-        </w:rPr>
-        <w:t>- O sistema exibe uma confirmação da criação da reserva.</w:t>
-      </w:r>
-    </w:p>
-    <w:p>
-      <w:pPr>
-        <w:spacing w:line="360" w:lineRule="auto"/>
-        <w:ind w:firstLine="709"/>
-        <w:jc w:val="both"/>
-        <w:rPr>
-          <w:color w:val="000000" w:themeColor="text1"/>
-          <w:sz w:val="24"/>
-          <w:szCs w:val="24"/>
-        </w:rPr>
-      </w:pPr>
-    </w:p>
-    <w:p>
-      <w:pPr>
-        <w:spacing w:line="360" w:lineRule="auto"/>
-        <w:ind w:firstLine="709"/>
-        <w:jc w:val="both"/>
-        <w:rPr>
-          <w:b/>
-          <w:color w:val="000000" w:themeColor="text1"/>
-          <w:sz w:val="24"/>
-          <w:szCs w:val="24"/>
-        </w:rPr>
-      </w:pPr>
-      <w:r>
-        <w:rPr>
-          <w:b/>
-          <w:color w:val="000000" w:themeColor="text1"/>
-          <w:sz w:val="24"/>
-          <w:szCs w:val="24"/>
-        </w:rPr>
-        <w:t>Cenário 03: Edição de Reserva Existente</w:t>
-      </w:r>
-    </w:p>
-    <w:p>
-      <w:pPr>
-        <w:spacing w:line="360" w:lineRule="auto"/>
-        <w:ind w:firstLine="709"/>
-        <w:jc w:val="both"/>
-        <w:rPr>
-          <w:color w:val="000000" w:themeColor="text1"/>
-          <w:sz w:val="24"/>
-          <w:szCs w:val="24"/>
-        </w:rPr>
-      </w:pPr>
-    </w:p>
-    <w:p>
-      <w:pPr>
-        <w:spacing w:line="360" w:lineRule="auto"/>
-        <w:ind w:firstLine="709"/>
-        <w:jc w:val="both"/>
-        <w:rPr>
-          <w:b/>
-          <w:color w:val="000000" w:themeColor="text1"/>
-          <w:sz w:val="24"/>
-          <w:szCs w:val="24"/>
-        </w:rPr>
-      </w:pPr>
-      <w:r>
-        <w:rPr>
-          <w:b/>
-          <w:color w:val="000000" w:themeColor="text1"/>
-          <w:sz w:val="24"/>
-          <w:szCs w:val="24"/>
-        </w:rPr>
-        <w:t>Pré-Condições:</w:t>
-      </w:r>
-    </w:p>
-    <w:p>
-      <w:pPr>
-        <w:spacing w:line="360" w:lineRule="auto"/>
-        <w:ind w:firstLine="709"/>
-        <w:jc w:val="both"/>
-        <w:rPr>
-          <w:color w:val="000000" w:themeColor="text1"/>
-          <w:sz w:val="24"/>
-          <w:szCs w:val="24"/>
-        </w:rPr>
-      </w:pPr>
-      <w:r>
-        <w:rPr>
-          <w:color w:val="000000" w:themeColor="text1"/>
-          <w:sz w:val="24"/>
-          <w:szCs w:val="24"/>
-        </w:rPr>
-        <w:t>- Existe pelo menos uma reserva de laboratório/sala existente no sistema.</w:t>
-      </w:r>
-    </w:p>
-    <w:p>
-      <w:pPr>
-        <w:spacing w:line="360" w:lineRule="auto"/>
-        <w:ind w:firstLine="709"/>
-        <w:jc w:val="both"/>
-        <w:rPr>
-          <w:color w:val="000000" w:themeColor="text1"/>
-          <w:sz w:val="24"/>
-          <w:szCs w:val="24"/>
-        </w:rPr>
-      </w:pPr>
-    </w:p>
-    <w:p>
-      <w:pPr>
-        <w:spacing w:line="360" w:lineRule="auto"/>
-        <w:ind w:firstLine="709"/>
-        <w:jc w:val="both"/>
-        <w:rPr>
-          <w:color w:val="000000" w:themeColor="text1"/>
-          <w:sz w:val="24"/>
-          <w:szCs w:val="24"/>
-        </w:rPr>
-      </w:pPr>
-      <w:r>
-        <w:rPr>
-          <w:color w:val="000000" w:themeColor="text1"/>
-          <w:sz w:val="24"/>
-          <w:szCs w:val="24"/>
-        </w:rPr>
-        <w:t>Passos:</w:t>
-      </w:r>
-    </w:p>
-    <w:p>
-      <w:pPr>
-        <w:spacing w:line="360" w:lineRule="auto"/>
-        <w:ind w:firstLine="709"/>
-        <w:jc w:val="both"/>
-        <w:rPr>
-          <w:color w:val="000000" w:themeColor="text1"/>
-          <w:sz w:val="24"/>
-          <w:szCs w:val="24"/>
-        </w:rPr>
-      </w:pPr>
-      <w:r>
-        <w:rPr>
-          <w:color w:val="000000" w:themeColor="text1"/>
-          <w:sz w:val="24"/>
-          <w:szCs w:val="24"/>
-        </w:rPr>
-        <w:t>1. O usuário acessa o módulo de "Reservas" no sistema.</w:t>
-      </w:r>
-    </w:p>
-    <w:p>
-      <w:pPr>
-        <w:spacing w:line="360" w:lineRule="auto"/>
-        <w:ind w:firstLine="709"/>
-        <w:jc w:val="both"/>
-        <w:rPr>
-          <w:color w:val="000000" w:themeColor="text1"/>
-          <w:sz w:val="24"/>
-          <w:szCs w:val="24"/>
-        </w:rPr>
-      </w:pPr>
-      <w:r>
-        <w:rPr>
-          <w:color w:val="000000" w:themeColor="text1"/>
-          <w:sz w:val="24"/>
-          <w:szCs w:val="24"/>
-        </w:rPr>
-        <w:t>2. O usuário inicia a edição de uma reserva existente.</w:t>
-      </w:r>
-    </w:p>
-    <w:p>
-      <w:pPr>
-        <w:spacing w:line="360" w:lineRule="auto"/>
-        <w:ind w:firstLine="709"/>
-        <w:jc w:val="both"/>
-        <w:rPr>
-          <w:color w:val="000000" w:themeColor="text1"/>
-          <w:sz w:val="24"/>
-          <w:szCs w:val="24"/>
-        </w:rPr>
-      </w:pPr>
-      <w:r>
-        <w:rPr>
-          <w:color w:val="000000" w:themeColor="text1"/>
-          <w:sz w:val="24"/>
-          <w:szCs w:val="24"/>
-        </w:rPr>
-        <w:t>3. O usuário seleciona a reserva que deseja editar.</w:t>
-      </w:r>
-    </w:p>
-    <w:p>
-      <w:pPr>
-        <w:spacing w:line="360" w:lineRule="auto"/>
-        <w:ind w:firstLine="709"/>
-        <w:jc w:val="both"/>
-        <w:rPr>
-          <w:color w:val="000000" w:themeColor="text1"/>
-          <w:sz w:val="24"/>
-          <w:szCs w:val="24"/>
-        </w:rPr>
-      </w:pPr>
-      <w:r>
-        <w:rPr>
-          <w:color w:val="000000" w:themeColor="text1"/>
-          <w:sz w:val="24"/>
-          <w:szCs w:val="24"/>
-        </w:rPr>
-        <w:t>4. O usuário faz as alterações desejadas nos campos, como a data e horário.</w:t>
-      </w:r>
-    </w:p>
-    <w:p>
-      <w:pPr>
-        <w:spacing w:line="360" w:lineRule="auto"/>
-        <w:ind w:firstLine="709"/>
-        <w:jc w:val="both"/>
-        <w:rPr>
-          <w:color w:val="000000" w:themeColor="text1"/>
-          <w:sz w:val="24"/>
-          <w:szCs w:val="24"/>
-        </w:rPr>
-      </w:pPr>
-      <w:r>
-        <w:rPr>
-          <w:color w:val="000000" w:themeColor="text1"/>
-          <w:sz w:val="24"/>
-          <w:szCs w:val="24"/>
-        </w:rPr>
-        <w:t>5. O usuário confirma as alterações.</w:t>
-      </w:r>
-    </w:p>
-    <w:p>
-      <w:pPr>
-        <w:spacing w:line="360" w:lineRule="auto"/>
-        <w:ind w:firstLine="709"/>
-        <w:jc w:val="both"/>
-        <w:rPr>
-          <w:color w:val="000000" w:themeColor="text1"/>
-          <w:sz w:val="24"/>
-          <w:szCs w:val="24"/>
-        </w:rPr>
-      </w:pPr>
-    </w:p>
-    <w:p>
-      <w:pPr>
-        <w:spacing w:line="360" w:lineRule="auto"/>
-        <w:ind w:firstLine="709"/>
-        <w:jc w:val="both"/>
-        <w:rPr>
-          <w:b/>
-          <w:color w:val="000000" w:themeColor="text1"/>
-          <w:sz w:val="24"/>
-          <w:szCs w:val="24"/>
-        </w:rPr>
-      </w:pPr>
-      <w:r>
-        <w:rPr>
-          <w:b/>
-          <w:color w:val="000000" w:themeColor="text1"/>
-          <w:sz w:val="24"/>
-          <w:szCs w:val="24"/>
-        </w:rPr>
-        <w:t>Critérios de Sucesso:</w:t>
-      </w:r>
-    </w:p>
-    <w:p>
-      <w:pPr>
-        <w:spacing w:line="360" w:lineRule="auto"/>
-        <w:ind w:firstLine="709"/>
-        <w:jc w:val="both"/>
-        <w:rPr>
-          <w:color w:val="000000" w:themeColor="text1"/>
-          <w:sz w:val="24"/>
-          <w:szCs w:val="24"/>
-        </w:rPr>
-      </w:pPr>
-      <w:r>
-        <w:rPr>
-          <w:color w:val="000000" w:themeColor="text1"/>
-          <w:sz w:val="24"/>
-          <w:szCs w:val="24"/>
-        </w:rPr>
-        <w:t>- As alterações na reserva são salvas com sucesso.</w:t>
-      </w:r>
-    </w:p>
-    <w:p>
-      <w:pPr>
-        <w:spacing w:line="360" w:lineRule="auto"/>
-        <w:ind w:firstLine="709"/>
-        <w:jc w:val="both"/>
-        <w:rPr>
-          <w:color w:val="000000" w:themeColor="text1"/>
-          <w:sz w:val="24"/>
-          <w:szCs w:val="24"/>
-        </w:rPr>
-      </w:pPr>
-      <w:r>
-        <w:rPr>
-          <w:color w:val="000000" w:themeColor="text1"/>
-          <w:sz w:val="24"/>
-          <w:szCs w:val="24"/>
-        </w:rPr>
-        <w:t>- O sistema exibe uma confirmação das alterações.</w:t>
-      </w:r>
-    </w:p>
-    <w:p>
-      <w:pPr>
-        <w:spacing w:line="360" w:lineRule="auto"/>
-        <w:ind w:firstLine="709"/>
-        <w:jc w:val="both"/>
-        <w:rPr>
-          <w:color w:val="000000" w:themeColor="text1"/>
-          <w:sz w:val="24"/>
-          <w:szCs w:val="24"/>
-        </w:rPr>
-      </w:pPr>
-    </w:p>
-    <w:p>
-      <w:pPr>
-        <w:spacing w:line="360" w:lineRule="auto"/>
-        <w:ind w:firstLine="709"/>
-        <w:jc w:val="both"/>
-        <w:rPr>
-          <w:b/>
-          <w:color w:val="000000" w:themeColor="text1"/>
-          <w:sz w:val="24"/>
-          <w:szCs w:val="24"/>
-        </w:rPr>
-      </w:pPr>
-      <w:r>
-        <w:rPr>
-          <w:b/>
-          <w:color w:val="000000" w:themeColor="text1"/>
-          <w:sz w:val="24"/>
-          <w:szCs w:val="24"/>
-        </w:rPr>
-        <w:t>Cenário 04: Exclusão de Reserva Anterior</w:t>
-      </w:r>
-    </w:p>
-    <w:p>
-      <w:pPr>
-        <w:spacing w:line="360" w:lineRule="auto"/>
-        <w:ind w:firstLine="709"/>
-        <w:jc w:val="both"/>
-        <w:rPr>
-          <w:color w:val="000000" w:themeColor="text1"/>
-          <w:sz w:val="24"/>
-          <w:szCs w:val="24"/>
-        </w:rPr>
-      </w:pPr>
-    </w:p>
-    <w:p>
-      <w:pPr>
-        <w:spacing w:line="360" w:lineRule="auto"/>
-        <w:ind w:firstLine="709"/>
-        <w:jc w:val="both"/>
-        <w:rPr>
-          <w:b/>
-          <w:color w:val="000000" w:themeColor="text1"/>
-          <w:sz w:val="24"/>
-          <w:szCs w:val="24"/>
-        </w:rPr>
-      </w:pPr>
-      <w:r>
-        <w:rPr>
-          <w:b/>
-          <w:color w:val="000000" w:themeColor="text1"/>
-          <w:sz w:val="24"/>
-          <w:szCs w:val="24"/>
-        </w:rPr>
-        <w:t>Pré-Condições:</w:t>
-      </w:r>
-    </w:p>
-    <w:p>
-      <w:pPr>
-        <w:spacing w:line="360" w:lineRule="auto"/>
-        <w:ind w:firstLine="709"/>
-        <w:jc w:val="both"/>
-        <w:rPr>
-          <w:color w:val="000000" w:themeColor="text1"/>
-          <w:sz w:val="24"/>
-          <w:szCs w:val="24"/>
-        </w:rPr>
-      </w:pPr>
-      <w:r>
-        <w:rPr>
-          <w:color w:val="000000" w:themeColor="text1"/>
-          <w:sz w:val="24"/>
-          <w:szCs w:val="24"/>
-        </w:rPr>
-        <w:t>- Existe pelo menos uma reserva de laboratório/sala existente no sistema.</w:t>
-      </w:r>
-    </w:p>
-    <w:p>
-      <w:pPr>
-        <w:spacing w:line="360" w:lineRule="auto"/>
-        <w:ind w:firstLine="709"/>
-        <w:jc w:val="both"/>
-        <w:rPr>
-          <w:color w:val="000000" w:themeColor="text1"/>
-          <w:sz w:val="24"/>
-          <w:szCs w:val="24"/>
-        </w:rPr>
-      </w:pPr>
-    </w:p>
-    <w:p>
-      <w:pPr>
-        <w:spacing w:line="360" w:lineRule="auto"/>
-        <w:ind w:firstLine="709"/>
-        <w:jc w:val="both"/>
-        <w:rPr>
-          <w:color w:val="000000" w:themeColor="text1"/>
-          <w:sz w:val="24"/>
-          <w:szCs w:val="24"/>
-        </w:rPr>
-      </w:pPr>
-      <w:r>
-        <w:rPr>
-          <w:color w:val="000000" w:themeColor="text1"/>
-          <w:sz w:val="24"/>
-          <w:szCs w:val="24"/>
-        </w:rPr>
-        <w:t>Passos:</w:t>
-      </w:r>
-    </w:p>
-    <w:p>
-      <w:pPr>
-        <w:spacing w:line="360" w:lineRule="auto"/>
-        <w:ind w:firstLine="709"/>
-        <w:jc w:val="both"/>
-        <w:rPr>
-          <w:color w:val="000000" w:themeColor="text1"/>
-          <w:sz w:val="24"/>
-          <w:szCs w:val="24"/>
-        </w:rPr>
-      </w:pPr>
-      <w:r>
-        <w:rPr>
-          <w:color w:val="000000" w:themeColor="text1"/>
-          <w:sz w:val="24"/>
-          <w:szCs w:val="24"/>
-        </w:rPr>
-        <w:lastRenderedPageBreak/>
-        <w:t>1. O usuário acessa o módulo de "Reservas" no sistema.</w:t>
-      </w:r>
-    </w:p>
-    <w:p>
-      <w:pPr>
-        <w:spacing w:line="360" w:lineRule="auto"/>
-        <w:ind w:firstLine="709"/>
-        <w:jc w:val="both"/>
-        <w:rPr>
-          <w:color w:val="000000" w:themeColor="text1"/>
-          <w:sz w:val="24"/>
-          <w:szCs w:val="24"/>
-        </w:rPr>
-      </w:pPr>
-      <w:r>
-        <w:rPr>
-          <w:color w:val="000000" w:themeColor="text1"/>
-          <w:sz w:val="24"/>
-          <w:szCs w:val="24"/>
-        </w:rPr>
-        <w:t>2. O usuário inicia o processo de exclusão de uma reserva existente.</w:t>
-      </w:r>
-    </w:p>
-    <w:p>
-      <w:pPr>
-        <w:spacing w:line="360" w:lineRule="auto"/>
-        <w:ind w:firstLine="709"/>
-        <w:jc w:val="both"/>
-        <w:rPr>
-          <w:color w:val="000000" w:themeColor="text1"/>
-          <w:sz w:val="24"/>
-          <w:szCs w:val="24"/>
-        </w:rPr>
-      </w:pPr>
-      <w:r>
-        <w:rPr>
-          <w:color w:val="000000" w:themeColor="text1"/>
-          <w:sz w:val="24"/>
-          <w:szCs w:val="24"/>
-        </w:rPr>
-        <w:t>3. O usuário seleciona a reserva que deseja excluir.</w:t>
-      </w:r>
-    </w:p>
-    <w:p>
-      <w:pPr>
-        <w:spacing w:line="360" w:lineRule="auto"/>
-        <w:ind w:firstLine="709"/>
-        <w:jc w:val="both"/>
-        <w:rPr>
-          <w:color w:val="000000" w:themeColor="text1"/>
-          <w:sz w:val="24"/>
-          <w:szCs w:val="24"/>
-        </w:rPr>
-      </w:pPr>
-      <w:r>
-        <w:rPr>
-          <w:color w:val="000000" w:themeColor="text1"/>
-          <w:sz w:val="24"/>
-          <w:szCs w:val="24"/>
-        </w:rPr>
-        <w:t>4. O usuário confirma a exclusão.</w:t>
-      </w:r>
-    </w:p>
-    <w:p>
-      <w:pPr>
-        <w:spacing w:line="360" w:lineRule="auto"/>
-        <w:ind w:firstLine="709"/>
-        <w:jc w:val="both"/>
-        <w:rPr>
-          <w:color w:val="000000" w:themeColor="text1"/>
-          <w:sz w:val="24"/>
-          <w:szCs w:val="24"/>
-        </w:rPr>
-      </w:pPr>
-    </w:p>
-    <w:p>
-      <w:pPr>
-        <w:spacing w:line="360" w:lineRule="auto"/>
-        <w:ind w:firstLine="709"/>
-        <w:jc w:val="both"/>
-        <w:rPr>
-          <w:b/>
-          <w:color w:val="000000" w:themeColor="text1"/>
-          <w:sz w:val="24"/>
-          <w:szCs w:val="24"/>
-        </w:rPr>
-      </w:pPr>
-      <w:r>
-        <w:rPr>
-          <w:b/>
-          <w:color w:val="000000" w:themeColor="text1"/>
-          <w:sz w:val="24"/>
-          <w:szCs w:val="24"/>
-        </w:rPr>
-        <w:t>Critérios de Sucesso:</w:t>
-      </w:r>
-    </w:p>
-    <w:p>
-      <w:pPr>
-        <w:spacing w:line="360" w:lineRule="auto"/>
-        <w:ind w:firstLine="709"/>
-        <w:jc w:val="both"/>
-        <w:rPr>
-          <w:color w:val="000000" w:themeColor="text1"/>
-          <w:sz w:val="24"/>
-          <w:szCs w:val="24"/>
-        </w:rPr>
-      </w:pPr>
-      <w:r>
-        <w:rPr>
-          <w:color w:val="000000" w:themeColor="text1"/>
-          <w:sz w:val="24"/>
-          <w:szCs w:val="24"/>
-        </w:rPr>
-        <w:t>- A reserva é removida com sucesso do sistema.</w:t>
-      </w:r>
-    </w:p>
-    <w:p>
-      <w:pPr>
-        <w:spacing w:line="360" w:lineRule="auto"/>
-        <w:ind w:firstLine="709"/>
-        <w:jc w:val="both"/>
-        <w:rPr>
-          <w:color w:val="000000" w:themeColor="text1"/>
-          <w:sz w:val="24"/>
-          <w:szCs w:val="24"/>
-        </w:rPr>
-      </w:pPr>
-      <w:r>
-        <w:rPr>
-          <w:color w:val="000000" w:themeColor="text1"/>
-          <w:sz w:val="24"/>
-          <w:szCs w:val="24"/>
-        </w:rPr>
-        <w:t>- O sistema exibe uma confirmação da exclusão.</w:t>
+        <w:t>E o usuário confirma a criação da reserva.</w:t>
+      </w:r>
+    </w:p>
+    <w:p>
+      <w:pPr>
+        <w:spacing w:line="360" w:lineRule="auto"/>
+        <w:ind w:firstLine="709"/>
+        <w:jc w:val="both"/>
+        <w:rPr>
+          <w:color w:val="000000" w:themeColor="text1"/>
+          <w:sz w:val="24"/>
+          <w:szCs w:val="24"/>
+        </w:rPr>
+      </w:pPr>
+      <w:r>
+        <w:rPr>
+          <w:color w:val="000000" w:themeColor="text1"/>
+          <w:sz w:val="24"/>
+          <w:szCs w:val="24"/>
+        </w:rPr>
+        <w:t>Então o sistema mostra uma mensagem de erro informando que o laboratório j</w:t>
+      </w:r>
+      <w:r>
+        <w:rPr>
+          <w:color w:val="000000" w:themeColor="text1"/>
+          <w:sz w:val="24"/>
+          <w:szCs w:val="24"/>
+        </w:rPr>
+        <w:t>á está reservado nesse horário.</w:t>
       </w:r>
     </w:p>
     <w:p>
@@ -3611,7 +3076,7 @@
           <w:sz w:val="24"/>
           <w:szCs w:val="24"/>
         </w:rPr>
-        <w:t>3</w:t>
+        <w:t xml:space="preserve">3º </w:t>
       </w:r>
       <w:r>
         <w:rPr>
@@ -3619,7 +3084,7 @@
           <w:sz w:val="24"/>
           <w:szCs w:val="24"/>
         </w:rPr>
-        <w:t xml:space="preserve">º </w:t>
+        <w:t>Aspecto</w:t>
       </w:r>
       <w:r>
         <w:rPr>
@@ -3627,7 +3092,7 @@
           <w:sz w:val="24"/>
           <w:szCs w:val="24"/>
         </w:rPr>
-        <w:t>Aspecto</w:t>
+        <w:t xml:space="preserve">: </w:t>
       </w:r>
       <w:r>
         <w:rPr>
@@ -3635,65 +3100,744 @@
           <w:sz w:val="24"/>
           <w:szCs w:val="24"/>
         </w:rPr>
+        <w:t>Acesso ao módulo de Reservas</w:t>
+      </w:r>
+      <w:r>
+        <w:rPr>
+          <w:color w:val="auto"/>
+          <w:sz w:val="24"/>
+          <w:szCs w:val="24"/>
+        </w:rPr>
+        <w:t xml:space="preserve"> - Buscar</w:t>
+      </w:r>
+    </w:p>
+    <w:p>
+      <w:pPr>
+        <w:spacing w:line="360" w:lineRule="auto"/>
+        <w:ind w:firstLine="709"/>
+        <w:jc w:val="both"/>
+        <w:rPr>
+          <w:sz w:val="24"/>
+          <w:szCs w:val="24"/>
+        </w:rPr>
+      </w:pPr>
+      <w:r>
+        <w:rPr>
+          <w:sz w:val="24"/>
+          <w:szCs w:val="24"/>
+        </w:rPr>
+        <w:tab/>
+      </w:r>
+    </w:p>
+    <w:p>
+      <w:pPr>
+        <w:spacing w:line="360" w:lineRule="auto"/>
+        <w:ind w:firstLine="709"/>
+        <w:jc w:val="both"/>
+        <w:rPr>
+          <w:sz w:val="24"/>
+          <w:szCs w:val="24"/>
+        </w:rPr>
+      </w:pPr>
+      <w:r>
+        <w:rPr>
+          <w:b/>
+          <w:sz w:val="24"/>
+          <w:szCs w:val="24"/>
+        </w:rPr>
+        <w:t>Funcionalidade</w:t>
+      </w:r>
+      <w:r>
+        <w:rPr>
+          <w:sz w:val="24"/>
+          <w:szCs w:val="24"/>
+        </w:rPr>
         <w:t xml:space="preserve">: </w:t>
       </w:r>
-      <w:r>
-        <w:rPr>
-          <w:color w:val="000000" w:themeColor="text1"/>
-          <w:sz w:val="24"/>
-          <w:szCs w:val="24"/>
-        </w:rPr>
-        <w:t>Acesso ao Módulo Aluno</w:t>
-      </w:r>
-    </w:p>
-    <w:p>
-      <w:pPr>
-        <w:spacing w:line="360" w:lineRule="auto"/>
-        <w:ind w:firstLine="709"/>
-        <w:jc w:val="both"/>
-        <w:rPr>
-          <w:sz w:val="24"/>
-          <w:szCs w:val="24"/>
-        </w:rPr>
-      </w:pPr>
-      <w:r>
-        <w:rPr>
-          <w:sz w:val="24"/>
-          <w:szCs w:val="24"/>
-        </w:rPr>
-        <w:tab/>
-      </w:r>
-    </w:p>
-    <w:p>
-      <w:pPr>
-        <w:spacing w:line="360" w:lineRule="auto"/>
-        <w:ind w:firstLine="709"/>
-        <w:jc w:val="both"/>
-        <w:rPr>
-          <w:sz w:val="24"/>
-          <w:szCs w:val="24"/>
-        </w:rPr>
-      </w:pPr>
-      <w:r>
-        <w:rPr>
-          <w:b/>
-          <w:sz w:val="24"/>
-          <w:szCs w:val="24"/>
-        </w:rPr>
-        <w:t>Funcionalidade</w:t>
-      </w:r>
-      <w:r>
-        <w:rPr>
-          <w:sz w:val="24"/>
-          <w:szCs w:val="24"/>
-        </w:rPr>
-        <w:t xml:space="preserve">: </w:t>
-      </w:r>
-    </w:p>
-    <w:p>
-      <w:pPr>
-        <w:spacing w:line="360" w:lineRule="auto"/>
-        <w:ind w:left="720" w:firstLine="720"/>
+    </w:p>
+    <w:p>
+      <w:pPr>
+        <w:spacing w:line="360" w:lineRule="auto"/>
+        <w:ind w:firstLine="709"/>
+        <w:jc w:val="both"/>
+        <w:rPr>
+          <w:color w:val="000000" w:themeColor="text1"/>
+          <w:sz w:val="24"/>
+          <w:szCs w:val="24"/>
+        </w:rPr>
+      </w:pPr>
+      <w:r>
+        <w:rPr>
+          <w:color w:val="000000" w:themeColor="text1"/>
+          <w:sz w:val="24"/>
+          <w:szCs w:val="24"/>
+        </w:rPr>
+        <w:t>Verificar se o módulo Reserva permite a busca de reservas com sucesso.</w:t>
+      </w:r>
+    </w:p>
+    <w:p>
+      <w:pPr>
+        <w:spacing w:line="360" w:lineRule="auto"/>
+        <w:ind w:firstLine="709"/>
+        <w:jc w:val="both"/>
+        <w:rPr>
+          <w:color w:val="000000" w:themeColor="text1"/>
+          <w:sz w:val="24"/>
+          <w:szCs w:val="24"/>
+        </w:rPr>
+      </w:pPr>
+    </w:p>
+    <w:p>
+      <w:pPr>
+        <w:spacing w:line="360" w:lineRule="auto"/>
+        <w:ind w:firstLine="709"/>
+        <w:jc w:val="both"/>
+        <w:rPr>
+          <w:b/>
+          <w:color w:val="auto"/>
+          <w:sz w:val="24"/>
+          <w:szCs w:val="24"/>
+        </w:rPr>
+      </w:pPr>
+      <w:r>
+        <w:rPr>
+          <w:b/>
+          <w:color w:val="auto"/>
+          <w:sz w:val="24"/>
+          <w:szCs w:val="24"/>
+        </w:rPr>
+        <w:t>História de Usuário:</w:t>
+      </w:r>
+    </w:p>
+    <w:p>
+      <w:pPr>
+        <w:spacing w:line="360" w:lineRule="auto"/>
+        <w:ind w:firstLine="709"/>
+        <w:jc w:val="both"/>
+        <w:rPr>
+          <w:color w:val="000000" w:themeColor="text1"/>
+          <w:sz w:val="24"/>
+          <w:szCs w:val="24"/>
+        </w:rPr>
+      </w:pPr>
+      <w:r>
+        <w:rPr>
+          <w:color w:val="000000" w:themeColor="text1"/>
+          <w:sz w:val="24"/>
+          <w:szCs w:val="24"/>
+        </w:rPr>
+        <w:t>Um usuário instrutor, deseja</w:t>
+      </w:r>
+      <w:r>
+        <w:rPr>
+          <w:color w:val="000000" w:themeColor="text1"/>
+          <w:sz w:val="24"/>
+          <w:szCs w:val="24"/>
+        </w:rPr>
+        <w:t xml:space="preserve"> buscar suas</w:t>
+      </w:r>
+      <w:r>
+        <w:rPr>
+          <w:color w:val="000000" w:themeColor="text1"/>
+          <w:sz w:val="24"/>
+          <w:szCs w:val="24"/>
+        </w:rPr>
+        <w:t xml:space="preserve"> reservas de laboratório para verificar as datas e horários das aulas práticas.</w:t>
+      </w:r>
+    </w:p>
+    <w:p>
+      <w:pPr>
+        <w:spacing w:line="360" w:lineRule="auto"/>
+        <w:ind w:firstLine="709"/>
+        <w:jc w:val="both"/>
+        <w:rPr>
+          <w:color w:val="000000" w:themeColor="text1"/>
+          <w:sz w:val="24"/>
+          <w:szCs w:val="24"/>
+        </w:rPr>
+      </w:pPr>
+    </w:p>
+    <w:p>
+      <w:pPr>
+        <w:spacing w:line="360" w:lineRule="auto"/>
+        <w:ind w:firstLine="709"/>
+        <w:jc w:val="both"/>
+        <w:rPr>
+          <w:b/>
+          <w:color w:val="000000" w:themeColor="text1"/>
+          <w:sz w:val="24"/>
+          <w:szCs w:val="24"/>
+        </w:rPr>
+      </w:pPr>
+      <w:r>
+        <w:rPr>
+          <w:b/>
+          <w:color w:val="000000" w:themeColor="text1"/>
+          <w:sz w:val="24"/>
+          <w:szCs w:val="24"/>
+        </w:rPr>
+        <w:t>Pré-Condições:</w:t>
+      </w:r>
+    </w:p>
+    <w:p>
+      <w:pPr>
+        <w:pStyle w:val="PargrafodaLista"/>
+        <w:numPr>
+          <w:ilvl w:val="0"/>
+          <w:numId w:val="18"/>
+        </w:numPr>
+        <w:spacing w:line="360" w:lineRule="auto"/>
+        <w:jc w:val="both"/>
+        <w:rPr>
+          <w:color w:val="000000" w:themeColor="text1"/>
+          <w:sz w:val="24"/>
+          <w:szCs w:val="24"/>
+        </w:rPr>
+      </w:pPr>
+      <w:r>
+        <w:rPr>
+          <w:color w:val="000000" w:themeColor="text1"/>
+          <w:sz w:val="24"/>
+          <w:szCs w:val="24"/>
+        </w:rPr>
+        <w:t>O usuário está autenticado no sistema.</w:t>
+      </w:r>
+    </w:p>
+    <w:p>
+      <w:pPr>
+        <w:pStyle w:val="PargrafodaLista"/>
+        <w:numPr>
+          <w:ilvl w:val="0"/>
+          <w:numId w:val="18"/>
+        </w:numPr>
+        <w:spacing w:line="360" w:lineRule="auto"/>
+        <w:jc w:val="both"/>
+        <w:rPr>
+          <w:color w:val="000000" w:themeColor="text1"/>
+          <w:sz w:val="24"/>
+          <w:szCs w:val="24"/>
+        </w:rPr>
+      </w:pPr>
+      <w:r>
+        <w:rPr>
+          <w:color w:val="000000" w:themeColor="text1"/>
+          <w:sz w:val="24"/>
+          <w:szCs w:val="24"/>
+        </w:rPr>
+        <w:t>Existem reservas cadastradas no sistema.</w:t>
+      </w:r>
+    </w:p>
+    <w:p>
+      <w:pPr>
+        <w:spacing w:line="360" w:lineRule="auto"/>
+        <w:ind w:firstLine="709"/>
+        <w:jc w:val="both"/>
+        <w:rPr>
+          <w:color w:val="000000" w:themeColor="text1"/>
+          <w:sz w:val="24"/>
+          <w:szCs w:val="24"/>
+        </w:rPr>
+      </w:pPr>
+    </w:p>
+    <w:p>
+      <w:pPr>
+        <w:spacing w:line="360" w:lineRule="auto"/>
+        <w:ind w:firstLine="709"/>
+        <w:jc w:val="both"/>
+        <w:rPr>
+          <w:color w:val="000000" w:themeColor="text1"/>
+          <w:sz w:val="24"/>
+          <w:szCs w:val="24"/>
+        </w:rPr>
+      </w:pPr>
+    </w:p>
+    <w:p>
+      <w:pPr>
+        <w:spacing w:line="360" w:lineRule="auto"/>
+        <w:ind w:firstLine="709"/>
+        <w:jc w:val="both"/>
+        <w:rPr>
+          <w:b/>
+          <w:color w:val="000000" w:themeColor="text1"/>
+          <w:sz w:val="24"/>
+          <w:szCs w:val="24"/>
+        </w:rPr>
+      </w:pPr>
+      <w:r>
+        <w:rPr>
+          <w:b/>
+          <w:color w:val="000000" w:themeColor="text1"/>
+          <w:sz w:val="24"/>
+          <w:szCs w:val="24"/>
+        </w:rPr>
+        <w:t>C</w:t>
+      </w:r>
+      <w:r>
+        <w:rPr>
+          <w:b/>
+          <w:color w:val="000000" w:themeColor="text1"/>
+          <w:sz w:val="24"/>
+          <w:szCs w:val="24"/>
+        </w:rPr>
+        <w:t>enário 01: Busca de Reserva Bem-</w:t>
+      </w:r>
+      <w:r>
+        <w:rPr>
+          <w:b/>
+          <w:color w:val="000000" w:themeColor="text1"/>
+          <w:sz w:val="24"/>
+          <w:szCs w:val="24"/>
+        </w:rPr>
+        <w:t>sucedida</w:t>
+      </w:r>
+    </w:p>
+    <w:p>
+      <w:pPr>
+        <w:spacing w:line="360" w:lineRule="auto"/>
+        <w:ind w:firstLine="709"/>
+        <w:jc w:val="both"/>
+        <w:rPr>
+          <w:color w:val="000000" w:themeColor="text1"/>
+          <w:sz w:val="24"/>
+          <w:szCs w:val="24"/>
+        </w:rPr>
+      </w:pPr>
+    </w:p>
+    <w:p>
+      <w:pPr>
+        <w:spacing w:line="360" w:lineRule="auto"/>
+        <w:ind w:firstLine="709"/>
+        <w:jc w:val="both"/>
+        <w:rPr>
+          <w:color w:val="000000" w:themeColor="text1"/>
+          <w:sz w:val="24"/>
+          <w:szCs w:val="24"/>
+        </w:rPr>
+      </w:pPr>
+      <w:r>
+        <w:rPr>
+          <w:color w:val="000000" w:themeColor="text1"/>
+          <w:sz w:val="24"/>
+          <w:szCs w:val="24"/>
+        </w:rPr>
+        <w:t>Dado que o usuário acessa o módulo de "Reservas".</w:t>
+      </w:r>
+    </w:p>
+    <w:p>
+      <w:pPr>
+        <w:spacing w:line="360" w:lineRule="auto"/>
+        <w:ind w:firstLine="709"/>
+        <w:jc w:val="both"/>
+        <w:rPr>
+          <w:color w:val="000000" w:themeColor="text1"/>
+          <w:sz w:val="24"/>
+          <w:szCs w:val="24"/>
+        </w:rPr>
+      </w:pPr>
+      <w:r>
+        <w:rPr>
+          <w:color w:val="000000" w:themeColor="text1"/>
+          <w:sz w:val="24"/>
+          <w:szCs w:val="24"/>
+        </w:rPr>
+        <w:t>Quando o usuário inicia uma busca de suas reservas.</w:t>
+      </w:r>
+    </w:p>
+    <w:p>
+      <w:pPr>
+        <w:spacing w:line="360" w:lineRule="auto"/>
+        <w:ind w:firstLine="709"/>
+        <w:jc w:val="both"/>
+        <w:rPr>
+          <w:color w:val="000000" w:themeColor="text1"/>
+          <w:sz w:val="24"/>
+          <w:szCs w:val="24"/>
+        </w:rPr>
+      </w:pPr>
+      <w:r>
+        <w:rPr>
+          <w:color w:val="000000" w:themeColor="text1"/>
+          <w:sz w:val="24"/>
+          <w:szCs w:val="24"/>
+        </w:rPr>
+        <w:t>E o sistema exibe uma lista das suas reservas com datas e horários.</w:t>
+      </w:r>
+    </w:p>
+    <w:p>
+      <w:pPr>
+        <w:spacing w:line="360" w:lineRule="auto"/>
+        <w:jc w:val="both"/>
+        <w:rPr>
+          <w:color w:val="000000" w:themeColor="text1"/>
+          <w:sz w:val="24"/>
+          <w:szCs w:val="24"/>
+        </w:rPr>
+      </w:pPr>
+    </w:p>
+    <w:p>
+      <w:pPr>
+        <w:spacing w:line="360" w:lineRule="auto"/>
+        <w:ind w:firstLine="709"/>
+        <w:jc w:val="both"/>
+        <w:rPr>
+          <w:b/>
+          <w:color w:val="000000" w:themeColor="text1"/>
+          <w:sz w:val="24"/>
+          <w:szCs w:val="24"/>
+        </w:rPr>
+      </w:pPr>
+      <w:r>
+        <w:rPr>
+          <w:b/>
+          <w:color w:val="000000" w:themeColor="text1"/>
+          <w:sz w:val="24"/>
+          <w:szCs w:val="24"/>
+        </w:rPr>
+        <w:t>C</w:t>
+      </w:r>
+      <w:r>
+        <w:rPr>
+          <w:b/>
+          <w:color w:val="000000" w:themeColor="text1"/>
+          <w:sz w:val="24"/>
+          <w:szCs w:val="24"/>
+        </w:rPr>
+        <w:t>enário 02: Busca de Reserva Mal</w:t>
+      </w:r>
+      <w:r>
+        <w:rPr>
+          <w:b/>
+          <w:color w:val="000000" w:themeColor="text1"/>
+          <w:sz w:val="24"/>
+          <w:szCs w:val="24"/>
+        </w:rPr>
+        <w:t>sucedida</w:t>
+      </w:r>
+    </w:p>
+    <w:p>
+      <w:pPr>
+        <w:spacing w:line="360" w:lineRule="auto"/>
+        <w:jc w:val="both"/>
+        <w:rPr>
+          <w:color w:val="000000" w:themeColor="text1"/>
+          <w:sz w:val="24"/>
+          <w:szCs w:val="24"/>
+        </w:rPr>
+      </w:pPr>
+    </w:p>
+    <w:p>
+      <w:pPr>
+        <w:spacing w:line="360" w:lineRule="auto"/>
+        <w:ind w:firstLine="709"/>
+        <w:jc w:val="both"/>
+        <w:rPr>
+          <w:color w:val="000000" w:themeColor="text1"/>
+          <w:sz w:val="24"/>
+          <w:szCs w:val="24"/>
+        </w:rPr>
+      </w:pPr>
+      <w:r>
+        <w:rPr>
+          <w:color w:val="000000" w:themeColor="text1"/>
+          <w:sz w:val="24"/>
+          <w:szCs w:val="24"/>
+        </w:rPr>
+        <w:t>Dado que o usuário acessa o módulo de "Reservas".</w:t>
+      </w:r>
+    </w:p>
+    <w:p>
+      <w:pPr>
+        <w:spacing w:line="360" w:lineRule="auto"/>
+        <w:ind w:firstLine="709"/>
+        <w:jc w:val="both"/>
+        <w:rPr>
+          <w:color w:val="000000" w:themeColor="text1"/>
+          <w:sz w:val="24"/>
+          <w:szCs w:val="24"/>
+        </w:rPr>
+      </w:pPr>
+      <w:r>
+        <w:rPr>
+          <w:color w:val="000000" w:themeColor="text1"/>
+          <w:sz w:val="24"/>
+          <w:szCs w:val="24"/>
+        </w:rPr>
+        <w:t>Quando o usuário inicia uma busca de suas reservas.</w:t>
+      </w:r>
+    </w:p>
+    <w:p>
+      <w:pPr>
+        <w:spacing w:line="360" w:lineRule="auto"/>
+        <w:ind w:firstLine="709"/>
+        <w:jc w:val="both"/>
+        <w:rPr>
+          <w:color w:val="000000" w:themeColor="text1"/>
+          <w:sz w:val="24"/>
+          <w:szCs w:val="24"/>
+        </w:rPr>
+      </w:pPr>
+      <w:r>
+        <w:rPr>
+          <w:color w:val="000000" w:themeColor="text1"/>
+          <w:sz w:val="24"/>
+          <w:szCs w:val="24"/>
+        </w:rPr>
+        <w:t>E o sistema informa que não há reservas cadastradas para o usuário.</w:t>
+      </w:r>
+    </w:p>
+    <w:p>
+      <w:pPr>
+        <w:spacing w:line="360" w:lineRule="auto"/>
+        <w:ind w:firstLine="709"/>
+        <w:jc w:val="both"/>
+        <w:rPr>
+          <w:b/>
+          <w:color w:val="000000" w:themeColor="text1"/>
+          <w:sz w:val="24"/>
+          <w:szCs w:val="24"/>
+        </w:rPr>
+      </w:pPr>
+      <w:r>
+        <w:rPr>
+          <w:b/>
+          <w:color w:val="000000" w:themeColor="text1"/>
+          <w:sz w:val="24"/>
+          <w:szCs w:val="24"/>
+        </w:rPr>
+        <w:lastRenderedPageBreak/>
+        <w:t>4</w:t>
+      </w:r>
+      <w:r>
+        <w:rPr>
+          <w:b/>
+          <w:color w:val="000000" w:themeColor="text1"/>
+          <w:sz w:val="24"/>
+          <w:szCs w:val="24"/>
+        </w:rPr>
+        <w:t xml:space="preserve">º Aspecto: </w:t>
+      </w:r>
+      <w:r>
+        <w:rPr>
+          <w:b/>
+          <w:color w:val="auto"/>
+          <w:sz w:val="24"/>
+          <w:szCs w:val="24"/>
+        </w:rPr>
+        <w:t>Acesso ao módulo de Reservas</w:t>
+      </w:r>
+      <w:r>
+        <w:rPr>
+          <w:b/>
+          <w:color w:val="auto"/>
+          <w:sz w:val="24"/>
+          <w:szCs w:val="24"/>
+        </w:rPr>
+        <w:t xml:space="preserve"> - Alterar</w:t>
+      </w:r>
+    </w:p>
+    <w:p>
+      <w:pPr>
+        <w:spacing w:line="360" w:lineRule="auto"/>
+        <w:jc w:val="both"/>
+        <w:rPr>
+          <w:color w:val="000000" w:themeColor="text1"/>
+          <w:sz w:val="24"/>
+          <w:szCs w:val="24"/>
+        </w:rPr>
+      </w:pPr>
+    </w:p>
+    <w:p>
+      <w:pPr>
+        <w:spacing w:line="360" w:lineRule="auto"/>
+        <w:ind w:firstLine="709"/>
+        <w:jc w:val="both"/>
+        <w:rPr>
+          <w:b/>
+          <w:color w:val="000000" w:themeColor="text1"/>
+          <w:sz w:val="24"/>
+          <w:szCs w:val="24"/>
+        </w:rPr>
+      </w:pPr>
+      <w:r>
+        <w:rPr>
+          <w:b/>
+          <w:color w:val="000000" w:themeColor="text1"/>
+          <w:sz w:val="24"/>
+          <w:szCs w:val="24"/>
+        </w:rPr>
+        <w:t xml:space="preserve">Funcionalidade: </w:t>
+      </w:r>
+    </w:p>
+    <w:p>
+      <w:pPr>
+        <w:spacing w:line="360" w:lineRule="auto"/>
+        <w:ind w:firstLine="709"/>
+        <w:jc w:val="both"/>
+        <w:rPr>
+          <w:color w:val="000000" w:themeColor="text1"/>
+          <w:sz w:val="24"/>
+          <w:szCs w:val="24"/>
+        </w:rPr>
+      </w:pPr>
+    </w:p>
+    <w:p>
+      <w:pPr>
+        <w:spacing w:line="360" w:lineRule="auto"/>
+        <w:ind w:firstLine="709"/>
+        <w:jc w:val="both"/>
+        <w:rPr>
+          <w:color w:val="000000" w:themeColor="text1"/>
+          <w:sz w:val="24"/>
+          <w:szCs w:val="24"/>
+        </w:rPr>
+      </w:pPr>
+      <w:r>
+        <w:rPr>
+          <w:color w:val="000000" w:themeColor="text1"/>
+          <w:sz w:val="24"/>
+          <w:szCs w:val="24"/>
+        </w:rPr>
+        <w:t>Verificar se o módulo Reserva permite a alteração de reservas com sucesso.</w:t>
+      </w:r>
+    </w:p>
+    <w:p>
+      <w:pPr>
+        <w:spacing w:line="360" w:lineRule="auto"/>
+        <w:ind w:firstLine="709"/>
+        <w:jc w:val="both"/>
+        <w:rPr>
+          <w:color w:val="000000" w:themeColor="text1"/>
+          <w:sz w:val="24"/>
+          <w:szCs w:val="24"/>
+        </w:rPr>
+      </w:pPr>
+    </w:p>
+    <w:p>
+      <w:pPr>
+        <w:spacing w:line="360" w:lineRule="auto"/>
+        <w:ind w:firstLine="709"/>
+        <w:jc w:val="both"/>
+        <w:rPr>
+          <w:b/>
+          <w:color w:val="000000" w:themeColor="text1"/>
+          <w:sz w:val="24"/>
+          <w:szCs w:val="24"/>
+        </w:rPr>
+      </w:pPr>
+      <w:r>
+        <w:rPr>
+          <w:b/>
+          <w:color w:val="000000" w:themeColor="text1"/>
+          <w:sz w:val="24"/>
+          <w:szCs w:val="24"/>
+        </w:rPr>
+        <w:t>História de Usuário:</w:t>
+      </w:r>
+    </w:p>
+    <w:p>
+      <w:pPr>
+        <w:spacing w:line="360" w:lineRule="auto"/>
+        <w:ind w:firstLine="709"/>
+        <w:jc w:val="both"/>
+        <w:rPr>
+          <w:color w:val="000000" w:themeColor="text1"/>
+          <w:sz w:val="24"/>
+          <w:szCs w:val="24"/>
+        </w:rPr>
+      </w:pPr>
+    </w:p>
+    <w:p>
+      <w:pPr>
+        <w:spacing w:line="360" w:lineRule="auto"/>
+        <w:ind w:firstLine="709"/>
+        <w:jc w:val="both"/>
+        <w:rPr>
+          <w:color w:val="000000" w:themeColor="text1"/>
+          <w:sz w:val="24"/>
+          <w:szCs w:val="24"/>
+        </w:rPr>
+      </w:pPr>
+      <w:r>
+        <w:rPr>
+          <w:color w:val="000000" w:themeColor="text1"/>
+          <w:sz w:val="24"/>
+          <w:szCs w:val="24"/>
+        </w:rPr>
+        <w:t>Um usuário instrutor, deseja alterar uma reserva de laboratório para ajustar a data e horário das aulas práticas.</w:t>
+      </w:r>
+    </w:p>
+    <w:p>
+      <w:pPr>
+        <w:spacing w:line="360" w:lineRule="auto"/>
+        <w:ind w:firstLine="709"/>
+        <w:jc w:val="both"/>
+        <w:rPr>
+          <w:color w:val="000000" w:themeColor="text1"/>
+          <w:sz w:val="24"/>
+          <w:szCs w:val="24"/>
+        </w:rPr>
+      </w:pPr>
+    </w:p>
+    <w:p>
+      <w:pPr>
+        <w:spacing w:line="360" w:lineRule="auto"/>
+        <w:ind w:firstLine="709"/>
+        <w:jc w:val="both"/>
+        <w:rPr>
+          <w:b/>
+          <w:color w:val="000000" w:themeColor="text1"/>
+          <w:sz w:val="24"/>
+          <w:szCs w:val="24"/>
+        </w:rPr>
+      </w:pPr>
+      <w:r>
+        <w:rPr>
+          <w:b/>
+          <w:color w:val="000000" w:themeColor="text1"/>
+          <w:sz w:val="24"/>
+          <w:szCs w:val="24"/>
+        </w:rPr>
+        <w:t>Pré</w:t>
+      </w:r>
+      <w:r>
+        <w:rPr>
+          <w:b/>
+          <w:color w:val="000000" w:themeColor="text1"/>
+          <w:sz w:val="24"/>
+          <w:szCs w:val="24"/>
+        </w:rPr>
+        <w:t>-</w:t>
+      </w:r>
+      <w:r>
+        <w:rPr>
+          <w:b/>
+          <w:color w:val="000000" w:themeColor="text1"/>
+          <w:sz w:val="24"/>
+          <w:szCs w:val="24"/>
+        </w:rPr>
+        <w:t>Condições:</w:t>
+      </w:r>
+    </w:p>
+    <w:p>
+      <w:pPr>
+        <w:spacing w:line="360" w:lineRule="auto"/>
+        <w:ind w:firstLine="709"/>
+        <w:jc w:val="both"/>
+        <w:rPr>
+          <w:color w:val="000000" w:themeColor="text1"/>
+          <w:sz w:val="24"/>
+          <w:szCs w:val="24"/>
+        </w:rPr>
+      </w:pPr>
+    </w:p>
+    <w:p>
+      <w:pPr>
+        <w:pStyle w:val="PargrafodaLista"/>
+        <w:numPr>
+          <w:ilvl w:val="0"/>
+          <w:numId w:val="19"/>
+        </w:numPr>
+        <w:spacing w:line="360" w:lineRule="auto"/>
         <w:jc w:val="both"/>
         <w:rPr>
           <w:color w:val="000000" w:themeColor="text1"/>
@@ -3702,23 +3846,61 @@
         </w:rPr>
       </w:pPr>
       <w:bookmarkStart w:id="3" w:name="_GoBack"/>
-      <w:proofErr w:type="spellStart"/>
-      <w:r>
-        <w:rPr>
-          <w:color w:val="000000" w:themeColor="text1"/>
-          <w:sz w:val="24"/>
-          <w:szCs w:val="24"/>
-        </w:rPr>
-        <w:t>Login</w:t>
-      </w:r>
-      <w:proofErr w:type="spellEnd"/>
-      <w:r>
-        <w:rPr>
-          <w:color w:val="000000" w:themeColor="text1"/>
-          <w:sz w:val="24"/>
-          <w:szCs w:val="24"/>
-        </w:rPr>
-        <w:t xml:space="preserve"> de Usuário no Sistema</w:t>
+      <w:r>
+        <w:rPr>
+          <w:color w:val="000000" w:themeColor="text1"/>
+          <w:sz w:val="24"/>
+          <w:szCs w:val="24"/>
+        </w:rPr>
+        <w:t>O usuário está autenticado no sistema.</w:t>
+      </w:r>
+    </w:p>
+    <w:p>
+      <w:pPr>
+        <w:pStyle w:val="PargrafodaLista"/>
+        <w:numPr>
+          <w:ilvl w:val="0"/>
+          <w:numId w:val="19"/>
+        </w:numPr>
+        <w:spacing w:line="360" w:lineRule="auto"/>
+        <w:jc w:val="both"/>
+        <w:rPr>
+          <w:color w:val="000000" w:themeColor="text1"/>
+          <w:sz w:val="24"/>
+          <w:szCs w:val="24"/>
+        </w:rPr>
+      </w:pPr>
+      <w:r>
+        <w:rPr>
+          <w:color w:val="000000" w:themeColor="text1"/>
+          <w:sz w:val="24"/>
+          <w:szCs w:val="24"/>
+        </w:rPr>
+        <w:t>Existem reservas cadastradas no sistema.</w:t>
+      </w:r>
+    </w:p>
+    <w:p>
+      <w:pPr>
+        <w:pStyle w:val="PargrafodaLista"/>
+        <w:numPr>
+          <w:ilvl w:val="0"/>
+          <w:numId w:val="19"/>
+        </w:numPr>
+        <w:spacing w:line="360" w:lineRule="auto"/>
+        <w:jc w:val="both"/>
+        <w:rPr>
+          <w:color w:val="000000" w:themeColor="text1"/>
+          <w:sz w:val="24"/>
+          <w:szCs w:val="24"/>
+        </w:rPr>
+      </w:pPr>
+      <w:r>
+        <w:rPr>
+          <w:color w:val="000000" w:themeColor="text1"/>
+          <w:sz w:val="24"/>
+          <w:szCs w:val="24"/>
+        </w:rPr>
+        <w:t>A reserva que o usuário deseja alterar existe no sistema.</w:t>
       </w:r>
     </w:p>
     <w:bookmarkEnd w:id="3"/>
@@ -3728,40 +3910,474 @@
         <w:ind w:firstLine="709"/>
         <w:jc w:val="both"/>
         <w:rPr>
-          <w:b/>
-          <w:color w:val="auto"/>
-          <w:sz w:val="24"/>
-          <w:szCs w:val="24"/>
-        </w:rPr>
-      </w:pPr>
-      <w:r>
-        <w:rPr>
-          <w:b/>
-          <w:color w:val="auto"/>
-          <w:sz w:val="24"/>
-          <w:szCs w:val="24"/>
-        </w:rPr>
-        <w:t>História de Usuário:</w:t>
-      </w:r>
-    </w:p>
-    <w:p>
-      <w:pPr>
-        <w:spacing w:line="360" w:lineRule="auto"/>
-        <w:ind w:firstLine="709"/>
-        <w:jc w:val="both"/>
-        <w:rPr>
-          <w:color w:val="000000" w:themeColor="text1"/>
-          <w:sz w:val="24"/>
-          <w:szCs w:val="24"/>
-        </w:rPr>
-      </w:pPr>
-      <w:r>
-        <w:rPr>
-          <w:color w:val="auto"/>
-          <w:sz w:val="24"/>
-          <w:szCs w:val="24"/>
-        </w:rPr>
-        <w:t>Como usuário do Sistema de Gerenciamento de Alunos, desejo poder criar novos alunos, buscar informações sobre alunos existentes, editar detalhes de alunos e excluir registros de alunos, a fim de gerenciar eficazmente os dados dos alunos.</w:t>
+          <w:color w:val="000000" w:themeColor="text1"/>
+          <w:sz w:val="24"/>
+          <w:szCs w:val="24"/>
+        </w:rPr>
+      </w:pPr>
+    </w:p>
+    <w:p>
+      <w:pPr>
+        <w:spacing w:line="360" w:lineRule="auto"/>
+        <w:ind w:firstLine="709"/>
+        <w:jc w:val="both"/>
+        <w:rPr>
+          <w:b/>
+          <w:color w:val="000000" w:themeColor="text1"/>
+          <w:sz w:val="24"/>
+          <w:szCs w:val="24"/>
+        </w:rPr>
+      </w:pPr>
+      <w:r>
+        <w:rPr>
+          <w:b/>
+          <w:color w:val="000000" w:themeColor="text1"/>
+          <w:sz w:val="24"/>
+          <w:szCs w:val="24"/>
+        </w:rPr>
+        <w:t>Cenário 01: Alteração de Reserva Bem</w:t>
+      </w:r>
+      <w:r>
+        <w:rPr>
+          <w:b/>
+          <w:color w:val="000000" w:themeColor="text1"/>
+          <w:sz w:val="24"/>
+          <w:szCs w:val="24"/>
+        </w:rPr>
+        <w:t>-</w:t>
+      </w:r>
+      <w:r>
+        <w:rPr>
+          <w:b/>
+          <w:color w:val="000000" w:themeColor="text1"/>
+          <w:sz w:val="24"/>
+          <w:szCs w:val="24"/>
+        </w:rPr>
+        <w:t>sucedida</w:t>
+      </w:r>
+    </w:p>
+    <w:p>
+      <w:pPr>
+        <w:spacing w:line="360" w:lineRule="auto"/>
+        <w:ind w:firstLine="709"/>
+        <w:jc w:val="both"/>
+        <w:rPr>
+          <w:color w:val="000000" w:themeColor="text1"/>
+          <w:sz w:val="24"/>
+          <w:szCs w:val="24"/>
+        </w:rPr>
+      </w:pPr>
+    </w:p>
+    <w:p>
+      <w:pPr>
+        <w:spacing w:line="360" w:lineRule="auto"/>
+        <w:ind w:firstLine="709"/>
+        <w:jc w:val="both"/>
+        <w:rPr>
+          <w:color w:val="000000" w:themeColor="text1"/>
+          <w:sz w:val="24"/>
+          <w:szCs w:val="24"/>
+        </w:rPr>
+      </w:pPr>
+      <w:r>
+        <w:rPr>
+          <w:color w:val="000000" w:themeColor="text1"/>
+          <w:sz w:val="24"/>
+          <w:szCs w:val="24"/>
+        </w:rPr>
+        <w:t xml:space="preserve"> Dado que o usuário acessa o módulo de "Reservas".</w:t>
+      </w:r>
+    </w:p>
+    <w:p>
+      <w:pPr>
+        <w:spacing w:line="360" w:lineRule="auto"/>
+        <w:ind w:firstLine="709"/>
+        <w:jc w:val="both"/>
+        <w:rPr>
+          <w:color w:val="000000" w:themeColor="text1"/>
+          <w:sz w:val="24"/>
+          <w:szCs w:val="24"/>
+        </w:rPr>
+      </w:pPr>
+      <w:r>
+        <w:rPr>
+          <w:color w:val="000000" w:themeColor="text1"/>
+          <w:sz w:val="24"/>
+          <w:szCs w:val="24"/>
+        </w:rPr>
+        <w:t xml:space="preserve"> Quando o usuário seleciona a opção de alterar uma reserva existente.</w:t>
+      </w:r>
+    </w:p>
+    <w:p>
+      <w:pPr>
+        <w:spacing w:line="360" w:lineRule="auto"/>
+        <w:ind w:firstLine="709"/>
+        <w:jc w:val="both"/>
+        <w:rPr>
+          <w:color w:val="000000" w:themeColor="text1"/>
+          <w:sz w:val="24"/>
+          <w:szCs w:val="24"/>
+        </w:rPr>
+      </w:pPr>
+      <w:r>
+        <w:rPr>
+          <w:color w:val="000000" w:themeColor="text1"/>
+          <w:sz w:val="24"/>
+          <w:szCs w:val="24"/>
+        </w:rPr>
+        <w:t xml:space="preserve"> E o usuário seleciona a reserva que deseja alterar.</w:t>
+      </w:r>
+    </w:p>
+    <w:p>
+      <w:pPr>
+        <w:spacing w:line="360" w:lineRule="auto"/>
+        <w:ind w:firstLine="709"/>
+        <w:jc w:val="both"/>
+        <w:rPr>
+          <w:color w:val="000000" w:themeColor="text1"/>
+          <w:sz w:val="24"/>
+          <w:szCs w:val="24"/>
+        </w:rPr>
+      </w:pPr>
+      <w:r>
+        <w:rPr>
+          <w:color w:val="000000" w:themeColor="text1"/>
+          <w:sz w:val="24"/>
+          <w:szCs w:val="24"/>
+        </w:rPr>
+        <w:t xml:space="preserve"> E o usuário faz as alterações desejadas na data e horário da reserva.</w:t>
+      </w:r>
+    </w:p>
+    <w:p>
+      <w:pPr>
+        <w:spacing w:line="360" w:lineRule="auto"/>
+        <w:ind w:firstLine="709"/>
+        <w:jc w:val="both"/>
+        <w:rPr>
+          <w:color w:val="000000" w:themeColor="text1"/>
+          <w:sz w:val="24"/>
+          <w:szCs w:val="24"/>
+        </w:rPr>
+      </w:pPr>
+      <w:r>
+        <w:rPr>
+          <w:color w:val="000000" w:themeColor="text1"/>
+          <w:sz w:val="24"/>
+          <w:szCs w:val="24"/>
+        </w:rPr>
+        <w:t xml:space="preserve"> E o usuário confirma as alterações.</w:t>
+      </w:r>
+    </w:p>
+    <w:p>
+      <w:pPr>
+        <w:spacing w:line="360" w:lineRule="auto"/>
+        <w:ind w:firstLine="709"/>
+        <w:jc w:val="both"/>
+        <w:rPr>
+          <w:color w:val="000000" w:themeColor="text1"/>
+          <w:sz w:val="24"/>
+          <w:szCs w:val="24"/>
+        </w:rPr>
+      </w:pPr>
+      <w:r>
+        <w:rPr>
+          <w:color w:val="000000" w:themeColor="text1"/>
+          <w:sz w:val="24"/>
+          <w:szCs w:val="24"/>
+        </w:rPr>
+        <w:t xml:space="preserve"> Então o sistema atualiza a reserva com sucesso e exibe uma mensagem de confirmação.</w:t>
+      </w:r>
+    </w:p>
+    <w:p>
+      <w:pPr>
+        <w:spacing w:line="360" w:lineRule="auto"/>
+        <w:ind w:firstLine="709"/>
+        <w:jc w:val="both"/>
+        <w:rPr>
+          <w:color w:val="000000" w:themeColor="text1"/>
+          <w:sz w:val="24"/>
+          <w:szCs w:val="24"/>
+        </w:rPr>
+      </w:pPr>
+    </w:p>
+    <w:p>
+      <w:pPr>
+        <w:spacing w:line="360" w:lineRule="auto"/>
+        <w:ind w:firstLine="709"/>
+        <w:jc w:val="both"/>
+        <w:rPr>
+          <w:b/>
+          <w:color w:val="000000" w:themeColor="text1"/>
+          <w:sz w:val="24"/>
+          <w:szCs w:val="24"/>
+        </w:rPr>
+      </w:pPr>
+      <w:r>
+        <w:rPr>
+          <w:b/>
+          <w:color w:val="000000" w:themeColor="text1"/>
+          <w:sz w:val="24"/>
+          <w:szCs w:val="24"/>
+        </w:rPr>
+        <w:t xml:space="preserve">Cenário 02: Tentativa de Alteração de Reserva Malsucedida (Data </w:t>
+      </w:r>
+      <w:proofErr w:type="gramStart"/>
+      <w:r>
+        <w:rPr>
+          <w:b/>
+          <w:color w:val="000000" w:themeColor="text1"/>
+          <w:sz w:val="24"/>
+          <w:szCs w:val="24"/>
+        </w:rPr>
+        <w:t>já Reservada</w:t>
+      </w:r>
+      <w:proofErr w:type="gramEnd"/>
+      <w:r>
+        <w:rPr>
+          <w:b/>
+          <w:color w:val="000000" w:themeColor="text1"/>
+          <w:sz w:val="24"/>
+          <w:szCs w:val="24"/>
+        </w:rPr>
+        <w:t>)</w:t>
+      </w:r>
+    </w:p>
+    <w:p>
+      <w:pPr>
+        <w:spacing w:line="360" w:lineRule="auto"/>
+        <w:ind w:firstLine="709"/>
+        <w:jc w:val="both"/>
+        <w:rPr>
+          <w:color w:val="000000" w:themeColor="text1"/>
+          <w:sz w:val="24"/>
+          <w:szCs w:val="24"/>
+        </w:rPr>
+      </w:pPr>
+    </w:p>
+    <w:p>
+      <w:pPr>
+        <w:spacing w:line="360" w:lineRule="auto"/>
+        <w:ind w:firstLine="709"/>
+        <w:jc w:val="both"/>
+        <w:rPr>
+          <w:color w:val="000000" w:themeColor="text1"/>
+          <w:sz w:val="24"/>
+          <w:szCs w:val="24"/>
+        </w:rPr>
+      </w:pPr>
+      <w:r>
+        <w:rPr>
+          <w:color w:val="000000" w:themeColor="text1"/>
+          <w:sz w:val="24"/>
+          <w:szCs w:val="24"/>
+        </w:rPr>
+        <w:t xml:space="preserve"> Dado que o usuário acessa o módulo de "Reservas".</w:t>
+      </w:r>
+    </w:p>
+    <w:p>
+      <w:pPr>
+        <w:spacing w:line="360" w:lineRule="auto"/>
+        <w:ind w:firstLine="709"/>
+        <w:jc w:val="both"/>
+        <w:rPr>
+          <w:color w:val="000000" w:themeColor="text1"/>
+          <w:sz w:val="24"/>
+          <w:szCs w:val="24"/>
+        </w:rPr>
+      </w:pPr>
+      <w:r>
+        <w:rPr>
+          <w:color w:val="000000" w:themeColor="text1"/>
+          <w:sz w:val="24"/>
+          <w:szCs w:val="24"/>
+        </w:rPr>
+        <w:t xml:space="preserve"> Quando o usuário seleciona a opção de alterar uma reserva existente.</w:t>
+      </w:r>
+    </w:p>
+    <w:p>
+      <w:pPr>
+        <w:spacing w:line="360" w:lineRule="auto"/>
+        <w:ind w:firstLine="709"/>
+        <w:jc w:val="both"/>
+        <w:rPr>
+          <w:color w:val="000000" w:themeColor="text1"/>
+          <w:sz w:val="24"/>
+          <w:szCs w:val="24"/>
+        </w:rPr>
+      </w:pPr>
+      <w:r>
+        <w:rPr>
+          <w:color w:val="000000" w:themeColor="text1"/>
+          <w:sz w:val="24"/>
+          <w:szCs w:val="24"/>
+        </w:rPr>
+        <w:t xml:space="preserve"> E o usuário seleciona a reserva que deseja alterar.</w:t>
+      </w:r>
+    </w:p>
+    <w:p>
+      <w:pPr>
+        <w:spacing w:line="360" w:lineRule="auto"/>
+        <w:ind w:firstLine="709"/>
+        <w:jc w:val="both"/>
+        <w:rPr>
+          <w:color w:val="000000" w:themeColor="text1"/>
+          <w:sz w:val="24"/>
+          <w:szCs w:val="24"/>
+        </w:rPr>
+      </w:pPr>
+      <w:r>
+        <w:rPr>
+          <w:color w:val="000000" w:themeColor="text1"/>
+          <w:sz w:val="24"/>
+          <w:szCs w:val="24"/>
+        </w:rPr>
+        <w:t xml:space="preserve"> E o usuário faz as alterações na data e horário da reserva para um horário já reservado por outro usuário.</w:t>
+      </w:r>
+    </w:p>
+    <w:p>
+      <w:pPr>
+        <w:spacing w:line="360" w:lineRule="auto"/>
+        <w:ind w:firstLine="709"/>
+        <w:jc w:val="both"/>
+        <w:rPr>
+          <w:color w:val="000000" w:themeColor="text1"/>
+          <w:sz w:val="24"/>
+          <w:szCs w:val="24"/>
+        </w:rPr>
+      </w:pPr>
+      <w:r>
+        <w:rPr>
+          <w:color w:val="000000" w:themeColor="text1"/>
+          <w:sz w:val="24"/>
+          <w:szCs w:val="24"/>
+        </w:rPr>
+        <w:t xml:space="preserve"> E o usuário confirma as alterações.</w:t>
+      </w:r>
+    </w:p>
+    <w:p>
+      <w:pPr>
+        <w:spacing w:line="360" w:lineRule="auto"/>
+        <w:ind w:firstLine="709"/>
+        <w:jc w:val="both"/>
+        <w:rPr>
+          <w:color w:val="000000" w:themeColor="text1"/>
+          <w:sz w:val="24"/>
+          <w:szCs w:val="24"/>
+        </w:rPr>
+      </w:pPr>
+      <w:r>
+        <w:rPr>
+          <w:color w:val="000000" w:themeColor="text1"/>
+          <w:sz w:val="24"/>
+          <w:szCs w:val="24"/>
+        </w:rPr>
+        <w:t xml:space="preserve"> Então o sistema mostra uma mensagem de erro informando que o laboratório já está reservado nesse horário.</w:t>
+      </w:r>
+    </w:p>
+    <w:p>
+      <w:pPr>
+        <w:spacing w:line="360" w:lineRule="auto"/>
+        <w:ind w:firstLine="709"/>
+        <w:jc w:val="both"/>
+        <w:rPr>
+          <w:color w:val="000000" w:themeColor="text1"/>
+          <w:sz w:val="24"/>
+          <w:szCs w:val="24"/>
+        </w:rPr>
+      </w:pPr>
+    </w:p>
+    <w:p>
+      <w:pPr>
+        <w:spacing w:line="360" w:lineRule="auto"/>
+        <w:ind w:firstLine="709"/>
+        <w:jc w:val="both"/>
+        <w:rPr>
+          <w:b/>
+          <w:color w:val="000000" w:themeColor="text1"/>
+          <w:sz w:val="24"/>
+          <w:szCs w:val="24"/>
+        </w:rPr>
+      </w:pPr>
+      <w:r>
+        <w:rPr>
+          <w:b/>
+          <w:color w:val="000000" w:themeColor="text1"/>
+          <w:sz w:val="24"/>
+          <w:szCs w:val="24"/>
+        </w:rPr>
+        <w:t>Cenário 03: Tentativa de Alteração de Reserva Malsucedida (Reserva Inexistente)</w:t>
+      </w:r>
+    </w:p>
+    <w:p>
+      <w:pPr>
+        <w:spacing w:line="360" w:lineRule="auto"/>
+        <w:ind w:firstLine="709"/>
+        <w:jc w:val="both"/>
+        <w:rPr>
+          <w:color w:val="000000" w:themeColor="text1"/>
+          <w:sz w:val="24"/>
+          <w:szCs w:val="24"/>
+        </w:rPr>
+      </w:pPr>
+    </w:p>
+    <w:p>
+      <w:pPr>
+        <w:spacing w:line="360" w:lineRule="auto"/>
+        <w:ind w:firstLine="709"/>
+        <w:jc w:val="both"/>
+        <w:rPr>
+          <w:color w:val="000000" w:themeColor="text1"/>
+          <w:sz w:val="24"/>
+          <w:szCs w:val="24"/>
+        </w:rPr>
+      </w:pPr>
+      <w:r>
+        <w:rPr>
+          <w:color w:val="000000" w:themeColor="text1"/>
+          <w:sz w:val="24"/>
+          <w:szCs w:val="24"/>
+        </w:rPr>
+        <w:t xml:space="preserve"> Dado que o usuário acessa o módulo de "Reservas".</w:t>
+      </w:r>
+    </w:p>
+    <w:p>
+      <w:pPr>
+        <w:spacing w:line="360" w:lineRule="auto"/>
+        <w:ind w:firstLine="709"/>
+        <w:jc w:val="both"/>
+        <w:rPr>
+          <w:color w:val="000000" w:themeColor="text1"/>
+          <w:sz w:val="24"/>
+          <w:szCs w:val="24"/>
+        </w:rPr>
+      </w:pPr>
+      <w:r>
+        <w:rPr>
+          <w:color w:val="000000" w:themeColor="text1"/>
+          <w:sz w:val="24"/>
+          <w:szCs w:val="24"/>
+        </w:rPr>
+        <w:t xml:space="preserve"> Quando o usuário seleciona a opção de alterar uma reserva inexistente.</w:t>
+      </w:r>
+    </w:p>
+    <w:p>
+      <w:pPr>
+        <w:spacing w:line="360" w:lineRule="auto"/>
+        <w:ind w:firstLine="709"/>
+        <w:jc w:val="both"/>
+        <w:rPr>
+          <w:color w:val="000000" w:themeColor="text1"/>
+          <w:sz w:val="24"/>
+          <w:szCs w:val="24"/>
+        </w:rPr>
+      </w:pPr>
+      <w:r>
+        <w:rPr>
+          <w:color w:val="000000" w:themeColor="text1"/>
+          <w:sz w:val="24"/>
+          <w:szCs w:val="24"/>
+        </w:rPr>
+        <w:t xml:space="preserve"> Então o sistema informa que a reserva não existe e não permite a alteração.</w:t>
       </w:r>
     </w:p>
     <w:sectPr>
@@ -4244,6 +4860,119 @@
     </w:lvl>
   </w:abstractNum>
   <w:abstractNum w:abstractNumId="2" w15:restartNumberingAfterBreak="0">
+    <w:nsid w:val="0F7C4114"/>
+    <w:multiLevelType w:val="hybridMultilevel"/>
+    <w:tmpl w:val="B32ACFDC"/>
+    <w:lvl w:ilvl="0" w:tplc="04160001">
+      <w:start w:val="1"/>
+      <w:numFmt w:val="bullet"/>
+      <w:lvlText w:val=""/>
+      <w:lvlJc w:val="left"/>
+      <w:pPr>
+        <w:ind w:left="1429" w:hanging="360"/>
+      </w:pPr>
+      <w:rPr>
+        <w:rFonts w:ascii="Symbol" w:hAnsi="Symbol" w:hint="default"/>
+      </w:rPr>
+    </w:lvl>
+    <w:lvl w:ilvl="1" w:tplc="04160003" w:tentative="1">
+      <w:start w:val="1"/>
+      <w:numFmt w:val="bullet"/>
+      <w:lvlText w:val="o"/>
+      <w:lvlJc w:val="left"/>
+      <w:pPr>
+        <w:ind w:left="2149" w:hanging="360"/>
+      </w:pPr>
+      <w:rPr>
+        <w:rFonts w:ascii="Courier New" w:hAnsi="Courier New" w:cs="Courier New" w:hint="default"/>
+      </w:rPr>
+    </w:lvl>
+    <w:lvl w:ilvl="2" w:tplc="04160005" w:tentative="1">
+      <w:start w:val="1"/>
+      <w:numFmt w:val="bullet"/>
+      <w:lvlText w:val=""/>
+      <w:lvlJc w:val="left"/>
+      <w:pPr>
+        <w:ind w:left="2869" w:hanging="360"/>
+      </w:pPr>
+      <w:rPr>
+        <w:rFonts w:ascii="Wingdings" w:hAnsi="Wingdings" w:hint="default"/>
+      </w:rPr>
+    </w:lvl>
+    <w:lvl w:ilvl="3" w:tplc="04160001" w:tentative="1">
+      <w:start w:val="1"/>
+      <w:numFmt w:val="bullet"/>
+      <w:lvlText w:val=""/>
+      <w:lvlJc w:val="left"/>
+      <w:pPr>
+        <w:ind w:left="3589" w:hanging="360"/>
+      </w:pPr>
+      <w:rPr>
+        <w:rFonts w:ascii="Symbol" w:hAnsi="Symbol" w:hint="default"/>
+      </w:rPr>
+    </w:lvl>
+    <w:lvl w:ilvl="4" w:tplc="04160003" w:tentative="1">
+      <w:start w:val="1"/>
+      <w:numFmt w:val="bullet"/>
+      <w:lvlText w:val="o"/>
+      <w:lvlJc w:val="left"/>
+      <w:pPr>
+        <w:ind w:left="4309" w:hanging="360"/>
+      </w:pPr>
+      <w:rPr>
+        <w:rFonts w:ascii="Courier New" w:hAnsi="Courier New" w:cs="Courier New" w:hint="default"/>
+      </w:rPr>
+    </w:lvl>
+    <w:lvl w:ilvl="5" w:tplc="04160005" w:tentative="1">
+      <w:start w:val="1"/>
+      <w:numFmt w:val="bullet"/>
+      <w:lvlText w:val=""/>
+      <w:lvlJc w:val="left"/>
+      <w:pPr>
+        <w:ind w:left="5029" w:hanging="360"/>
+      </w:pPr>
+      <w:rPr>
+        <w:rFonts w:ascii="Wingdings" w:hAnsi="Wingdings" w:hint="default"/>
+      </w:rPr>
+    </w:lvl>
+    <w:lvl w:ilvl="6" w:tplc="04160001" w:tentative="1">
+      <w:start w:val="1"/>
+      <w:numFmt w:val="bullet"/>
+      <w:lvlText w:val=""/>
+      <w:lvlJc w:val="left"/>
+      <w:pPr>
+        <w:ind w:left="5749" w:hanging="360"/>
+      </w:pPr>
+      <w:rPr>
+        <w:rFonts w:ascii="Symbol" w:hAnsi="Symbol" w:hint="default"/>
+      </w:rPr>
+    </w:lvl>
+    <w:lvl w:ilvl="7" w:tplc="04160003" w:tentative="1">
+      <w:start w:val="1"/>
+      <w:numFmt w:val="bullet"/>
+      <w:lvlText w:val="o"/>
+      <w:lvlJc w:val="left"/>
+      <w:pPr>
+        <w:ind w:left="6469" w:hanging="360"/>
+      </w:pPr>
+      <w:rPr>
+        <w:rFonts w:ascii="Courier New" w:hAnsi="Courier New" w:cs="Courier New" w:hint="default"/>
+      </w:rPr>
+    </w:lvl>
+    <w:lvl w:ilvl="8" w:tplc="04160005" w:tentative="1">
+      <w:start w:val="1"/>
+      <w:numFmt w:val="bullet"/>
+      <w:lvlText w:val=""/>
+      <w:lvlJc w:val="left"/>
+      <w:pPr>
+        <w:ind w:left="7189" w:hanging="360"/>
+      </w:pPr>
+      <w:rPr>
+        <w:rFonts w:ascii="Wingdings" w:hAnsi="Wingdings" w:hint="default"/>
+      </w:rPr>
+    </w:lvl>
+  </w:abstractNum>
+  <w:abstractNum w:abstractNumId="3" w15:restartNumberingAfterBreak="0">
     <w:nsid w:val="1243583D"/>
     <w:multiLevelType w:val="multilevel"/>
     <w:tmpl w:val="E3A25CE8"/>
@@ -4356,7 +5085,7 @@
       </w:rPr>
     </w:lvl>
   </w:abstractNum>
-  <w:abstractNum w:abstractNumId="3" w15:restartNumberingAfterBreak="0">
+  <w:abstractNum w:abstractNumId="4" w15:restartNumberingAfterBreak="0">
     <w:nsid w:val="13990DF1"/>
     <w:multiLevelType w:val="multilevel"/>
     <w:tmpl w:val="18BAF6CC"/>
@@ -4469,7 +5198,7 @@
       </w:rPr>
     </w:lvl>
   </w:abstractNum>
-  <w:abstractNum w:abstractNumId="4" w15:restartNumberingAfterBreak="0">
+  <w:abstractNum w:abstractNumId="5" w15:restartNumberingAfterBreak="0">
     <w:nsid w:val="1BB35743"/>
     <w:multiLevelType w:val="multilevel"/>
     <w:tmpl w:val="E61C5526"/>
@@ -4582,7 +5311,120 @@
       </w:rPr>
     </w:lvl>
   </w:abstractNum>
-  <w:abstractNum w:abstractNumId="5" w15:restartNumberingAfterBreak="0">
+  <w:abstractNum w:abstractNumId="6" w15:restartNumberingAfterBreak="0">
+    <w:nsid w:val="269730D6"/>
+    <w:multiLevelType w:val="hybridMultilevel"/>
+    <w:tmpl w:val="95207BA8"/>
+    <w:lvl w:ilvl="0" w:tplc="04160001">
+      <w:start w:val="1"/>
+      <w:numFmt w:val="bullet"/>
+      <w:lvlText w:val=""/>
+      <w:lvlJc w:val="left"/>
+      <w:pPr>
+        <w:ind w:left="1429" w:hanging="360"/>
+      </w:pPr>
+      <w:rPr>
+        <w:rFonts w:ascii="Symbol" w:hAnsi="Symbol" w:hint="default"/>
+      </w:rPr>
+    </w:lvl>
+    <w:lvl w:ilvl="1" w:tplc="04160003" w:tentative="1">
+      <w:start w:val="1"/>
+      <w:numFmt w:val="bullet"/>
+      <w:lvlText w:val="o"/>
+      <w:lvlJc w:val="left"/>
+      <w:pPr>
+        <w:ind w:left="2149" w:hanging="360"/>
+      </w:pPr>
+      <w:rPr>
+        <w:rFonts w:ascii="Courier New" w:hAnsi="Courier New" w:cs="Courier New" w:hint="default"/>
+      </w:rPr>
+    </w:lvl>
+    <w:lvl w:ilvl="2" w:tplc="04160005" w:tentative="1">
+      <w:start w:val="1"/>
+      <w:numFmt w:val="bullet"/>
+      <w:lvlText w:val=""/>
+      <w:lvlJc w:val="left"/>
+      <w:pPr>
+        <w:ind w:left="2869" w:hanging="360"/>
+      </w:pPr>
+      <w:rPr>
+        <w:rFonts w:ascii="Wingdings" w:hAnsi="Wingdings" w:hint="default"/>
+      </w:rPr>
+    </w:lvl>
+    <w:lvl w:ilvl="3" w:tplc="04160001" w:tentative="1">
+      <w:start w:val="1"/>
+      <w:numFmt w:val="bullet"/>
+      <w:lvlText w:val=""/>
+      <w:lvlJc w:val="left"/>
+      <w:pPr>
+        <w:ind w:left="3589" w:hanging="360"/>
+      </w:pPr>
+      <w:rPr>
+        <w:rFonts w:ascii="Symbol" w:hAnsi="Symbol" w:hint="default"/>
+      </w:rPr>
+    </w:lvl>
+    <w:lvl w:ilvl="4" w:tplc="04160003" w:tentative="1">
+      <w:start w:val="1"/>
+      <w:numFmt w:val="bullet"/>
+      <w:lvlText w:val="o"/>
+      <w:lvlJc w:val="left"/>
+      <w:pPr>
+        <w:ind w:left="4309" w:hanging="360"/>
+      </w:pPr>
+      <w:rPr>
+        <w:rFonts w:ascii="Courier New" w:hAnsi="Courier New" w:cs="Courier New" w:hint="default"/>
+      </w:rPr>
+    </w:lvl>
+    <w:lvl w:ilvl="5" w:tplc="04160005" w:tentative="1">
+      <w:start w:val="1"/>
+      <w:numFmt w:val="bullet"/>
+      <w:lvlText w:val=""/>
+      <w:lvlJc w:val="left"/>
+      <w:pPr>
+        <w:ind w:left="5029" w:hanging="360"/>
+      </w:pPr>
+      <w:rPr>
+        <w:rFonts w:ascii="Wingdings" w:hAnsi="Wingdings" w:hint="default"/>
+      </w:rPr>
+    </w:lvl>
+    <w:lvl w:ilvl="6" w:tplc="04160001" w:tentative="1">
+      <w:start w:val="1"/>
+      <w:numFmt w:val="bullet"/>
+      <w:lvlText w:val=""/>
+      <w:lvlJc w:val="left"/>
+      <w:pPr>
+        <w:ind w:left="5749" w:hanging="360"/>
+      </w:pPr>
+      <w:rPr>
+        <w:rFonts w:ascii="Symbol" w:hAnsi="Symbol" w:hint="default"/>
+      </w:rPr>
+    </w:lvl>
+    <w:lvl w:ilvl="7" w:tplc="04160003" w:tentative="1">
+      <w:start w:val="1"/>
+      <w:numFmt w:val="bullet"/>
+      <w:lvlText w:val="o"/>
+      <w:lvlJc w:val="left"/>
+      <w:pPr>
+        <w:ind w:left="6469" w:hanging="360"/>
+      </w:pPr>
+      <w:rPr>
+        <w:rFonts w:ascii="Courier New" w:hAnsi="Courier New" w:cs="Courier New" w:hint="default"/>
+      </w:rPr>
+    </w:lvl>
+    <w:lvl w:ilvl="8" w:tplc="04160005" w:tentative="1">
+      <w:start w:val="1"/>
+      <w:numFmt w:val="bullet"/>
+      <w:lvlText w:val=""/>
+      <w:lvlJc w:val="left"/>
+      <w:pPr>
+        <w:ind w:left="7189" w:hanging="360"/>
+      </w:pPr>
+      <w:rPr>
+        <w:rFonts w:ascii="Wingdings" w:hAnsi="Wingdings" w:hint="default"/>
+      </w:rPr>
+    </w:lvl>
+  </w:abstractNum>
+  <w:abstractNum w:abstractNumId="7" w15:restartNumberingAfterBreak="0">
     <w:nsid w:val="2B2A1F14"/>
     <w:multiLevelType w:val="multilevel"/>
     <w:tmpl w:val="DC2E5100"/>
@@ -4695,7 +5537,120 @@
       </w:rPr>
     </w:lvl>
   </w:abstractNum>
-  <w:abstractNum w:abstractNumId="6" w15:restartNumberingAfterBreak="0">
+  <w:abstractNum w:abstractNumId="8" w15:restartNumberingAfterBreak="0">
+    <w:nsid w:val="31041876"/>
+    <w:multiLevelType w:val="hybridMultilevel"/>
+    <w:tmpl w:val="21FAE43E"/>
+    <w:lvl w:ilvl="0" w:tplc="04160001">
+      <w:start w:val="1"/>
+      <w:numFmt w:val="bullet"/>
+      <w:lvlText w:val=""/>
+      <w:lvlJc w:val="left"/>
+      <w:pPr>
+        <w:ind w:left="1429" w:hanging="360"/>
+      </w:pPr>
+      <w:rPr>
+        <w:rFonts w:ascii="Symbol" w:hAnsi="Symbol" w:hint="default"/>
+      </w:rPr>
+    </w:lvl>
+    <w:lvl w:ilvl="1" w:tplc="04160003" w:tentative="1">
+      <w:start w:val="1"/>
+      <w:numFmt w:val="bullet"/>
+      <w:lvlText w:val="o"/>
+      <w:lvlJc w:val="left"/>
+      <w:pPr>
+        <w:ind w:left="2149" w:hanging="360"/>
+      </w:pPr>
+      <w:rPr>
+        <w:rFonts w:ascii="Courier New" w:hAnsi="Courier New" w:cs="Courier New" w:hint="default"/>
+      </w:rPr>
+    </w:lvl>
+    <w:lvl w:ilvl="2" w:tplc="04160005" w:tentative="1">
+      <w:start w:val="1"/>
+      <w:numFmt w:val="bullet"/>
+      <w:lvlText w:val=""/>
+      <w:lvlJc w:val="left"/>
+      <w:pPr>
+        <w:ind w:left="2869" w:hanging="360"/>
+      </w:pPr>
+      <w:rPr>
+        <w:rFonts w:ascii="Wingdings" w:hAnsi="Wingdings" w:hint="default"/>
+      </w:rPr>
+    </w:lvl>
+    <w:lvl w:ilvl="3" w:tplc="04160001" w:tentative="1">
+      <w:start w:val="1"/>
+      <w:numFmt w:val="bullet"/>
+      <w:lvlText w:val=""/>
+      <w:lvlJc w:val="left"/>
+      <w:pPr>
+        <w:ind w:left="3589" w:hanging="360"/>
+      </w:pPr>
+      <w:rPr>
+        <w:rFonts w:ascii="Symbol" w:hAnsi="Symbol" w:hint="default"/>
+      </w:rPr>
+    </w:lvl>
+    <w:lvl w:ilvl="4" w:tplc="04160003" w:tentative="1">
+      <w:start w:val="1"/>
+      <w:numFmt w:val="bullet"/>
+      <w:lvlText w:val="o"/>
+      <w:lvlJc w:val="left"/>
+      <w:pPr>
+        <w:ind w:left="4309" w:hanging="360"/>
+      </w:pPr>
+      <w:rPr>
+        <w:rFonts w:ascii="Courier New" w:hAnsi="Courier New" w:cs="Courier New" w:hint="default"/>
+      </w:rPr>
+    </w:lvl>
+    <w:lvl w:ilvl="5" w:tplc="04160005" w:tentative="1">
+      <w:start w:val="1"/>
+      <w:numFmt w:val="bullet"/>
+      <w:lvlText w:val=""/>
+      <w:lvlJc w:val="left"/>
+      <w:pPr>
+        <w:ind w:left="5029" w:hanging="360"/>
+      </w:pPr>
+      <w:rPr>
+        <w:rFonts w:ascii="Wingdings" w:hAnsi="Wingdings" w:hint="default"/>
+      </w:rPr>
+    </w:lvl>
+    <w:lvl w:ilvl="6" w:tplc="04160001" w:tentative="1">
+      <w:start w:val="1"/>
+      <w:numFmt w:val="bullet"/>
+      <w:lvlText w:val=""/>
+      <w:lvlJc w:val="left"/>
+      <w:pPr>
+        <w:ind w:left="5749" w:hanging="360"/>
+      </w:pPr>
+      <w:rPr>
+        <w:rFonts w:ascii="Symbol" w:hAnsi="Symbol" w:hint="default"/>
+      </w:rPr>
+    </w:lvl>
+    <w:lvl w:ilvl="7" w:tplc="04160003" w:tentative="1">
+      <w:start w:val="1"/>
+      <w:numFmt w:val="bullet"/>
+      <w:lvlText w:val="o"/>
+      <w:lvlJc w:val="left"/>
+      <w:pPr>
+        <w:ind w:left="6469" w:hanging="360"/>
+      </w:pPr>
+      <w:rPr>
+        <w:rFonts w:ascii="Courier New" w:hAnsi="Courier New" w:cs="Courier New" w:hint="default"/>
+      </w:rPr>
+    </w:lvl>
+    <w:lvl w:ilvl="8" w:tplc="04160005" w:tentative="1">
+      <w:start w:val="1"/>
+      <w:numFmt w:val="bullet"/>
+      <w:lvlText w:val=""/>
+      <w:lvlJc w:val="left"/>
+      <w:pPr>
+        <w:ind w:left="7189" w:hanging="360"/>
+      </w:pPr>
+      <w:rPr>
+        <w:rFonts w:ascii="Wingdings" w:hAnsi="Wingdings" w:hint="default"/>
+      </w:rPr>
+    </w:lvl>
+  </w:abstractNum>
+  <w:abstractNum w:abstractNumId="9" w15:restartNumberingAfterBreak="0">
     <w:nsid w:val="3F5308EE"/>
     <w:multiLevelType w:val="multilevel"/>
     <w:tmpl w:val="ABBA8DD8"/>
@@ -4808,7 +5763,7 @@
       </w:rPr>
     </w:lvl>
   </w:abstractNum>
-  <w:abstractNum w:abstractNumId="7" w15:restartNumberingAfterBreak="0">
+  <w:abstractNum w:abstractNumId="10" w15:restartNumberingAfterBreak="0">
     <w:nsid w:val="424F09EC"/>
     <w:multiLevelType w:val="multilevel"/>
     <w:tmpl w:val="ADB2308E"/>
@@ -4921,7 +5876,7 @@
       </w:rPr>
     </w:lvl>
   </w:abstractNum>
-  <w:abstractNum w:abstractNumId="8" w15:restartNumberingAfterBreak="0">
+  <w:abstractNum w:abstractNumId="11" w15:restartNumberingAfterBreak="0">
     <w:nsid w:val="44D447EE"/>
     <w:multiLevelType w:val="multilevel"/>
     <w:tmpl w:val="6E6CA4BE"/>
@@ -5034,7 +5989,7 @@
       </w:rPr>
     </w:lvl>
   </w:abstractNum>
-  <w:abstractNum w:abstractNumId="9" w15:restartNumberingAfterBreak="0">
+  <w:abstractNum w:abstractNumId="12" w15:restartNumberingAfterBreak="0">
     <w:nsid w:val="4D7418FC"/>
     <w:multiLevelType w:val="multilevel"/>
     <w:tmpl w:val="755A711E"/>
@@ -5147,7 +6102,156 @@
       </w:rPr>
     </w:lvl>
   </w:abstractNum>
-  <w:abstractNum w:abstractNumId="10" w15:restartNumberingAfterBreak="0">
+  <w:abstractNum w:abstractNumId="13" w15:restartNumberingAfterBreak="0">
+    <w:nsid w:val="60FC76B4"/>
+    <w:multiLevelType w:val="multilevel"/>
+    <w:tmpl w:val="494E88D2"/>
+    <w:lvl w:ilvl="0">
+      <w:start w:val="1"/>
+      <w:numFmt w:val="bullet"/>
+      <w:lvlText w:val=""/>
+      <w:lvlJc w:val="left"/>
+      <w:pPr>
+        <w:tabs>
+          <w:tab w:val="num" w:pos="720"/>
+        </w:tabs>
+        <w:ind w:left="720" w:hanging="360"/>
+      </w:pPr>
+      <w:rPr>
+        <w:rFonts w:ascii="Symbol" w:hAnsi="Symbol" w:hint="default"/>
+        <w:sz w:val="20"/>
+      </w:rPr>
+    </w:lvl>
+    <w:lvl w:ilvl="1" w:tentative="1">
+      <w:start w:val="1"/>
+      <w:numFmt w:val="bullet"/>
+      <w:lvlText w:val=""/>
+      <w:lvlJc w:val="left"/>
+      <w:pPr>
+        <w:tabs>
+          <w:tab w:val="num" w:pos="1440"/>
+        </w:tabs>
+        <w:ind w:left="1440" w:hanging="360"/>
+      </w:pPr>
+      <w:rPr>
+        <w:rFonts w:ascii="Symbol" w:hAnsi="Symbol" w:hint="default"/>
+        <w:sz w:val="20"/>
+      </w:rPr>
+    </w:lvl>
+    <w:lvl w:ilvl="2" w:tentative="1">
+      <w:start w:val="1"/>
+      <w:numFmt w:val="bullet"/>
+      <w:lvlText w:val=""/>
+      <w:lvlJc w:val="left"/>
+      <w:pPr>
+        <w:tabs>
+          <w:tab w:val="num" w:pos="2160"/>
+        </w:tabs>
+        <w:ind w:left="2160" w:hanging="360"/>
+      </w:pPr>
+      <w:rPr>
+        <w:rFonts w:ascii="Symbol" w:hAnsi="Symbol" w:hint="default"/>
+        <w:sz w:val="20"/>
+      </w:rPr>
+    </w:lvl>
+    <w:lvl w:ilvl="3" w:tentative="1">
+      <w:start w:val="1"/>
+      <w:numFmt w:val="bullet"/>
+      <w:lvlText w:val=""/>
+      <w:lvlJc w:val="left"/>
+      <w:pPr>
+        <w:tabs>
+          <w:tab w:val="num" w:pos="2880"/>
+        </w:tabs>
+        <w:ind w:left="2880" w:hanging="360"/>
+      </w:pPr>
+      <w:rPr>
+        <w:rFonts w:ascii="Symbol" w:hAnsi="Symbol" w:hint="default"/>
+        <w:sz w:val="20"/>
+      </w:rPr>
+    </w:lvl>
+    <w:lvl w:ilvl="4" w:tentative="1">
+      <w:start w:val="1"/>
+      <w:numFmt w:val="bullet"/>
+      <w:lvlText w:val=""/>
+      <w:lvlJc w:val="left"/>
+      <w:pPr>
+        <w:tabs>
+          <w:tab w:val="num" w:pos="3600"/>
+        </w:tabs>
+        <w:ind w:left="3600" w:hanging="360"/>
+      </w:pPr>
+      <w:rPr>
+        <w:rFonts w:ascii="Symbol" w:hAnsi="Symbol" w:hint="default"/>
+        <w:sz w:val="20"/>
+      </w:rPr>
+    </w:lvl>
+    <w:lvl w:ilvl="5" w:tentative="1">
+      <w:start w:val="1"/>
+      <w:numFmt w:val="bullet"/>
+      <w:lvlText w:val=""/>
+      <w:lvlJc w:val="left"/>
+      <w:pPr>
+        <w:tabs>
+          <w:tab w:val="num" w:pos="4320"/>
+        </w:tabs>
+        <w:ind w:left="4320" w:hanging="360"/>
+      </w:pPr>
+      <w:rPr>
+        <w:rFonts w:ascii="Symbol" w:hAnsi="Symbol" w:hint="default"/>
+        <w:sz w:val="20"/>
+      </w:rPr>
+    </w:lvl>
+    <w:lvl w:ilvl="6" w:tentative="1">
+      <w:start w:val="1"/>
+      <w:numFmt w:val="bullet"/>
+      <w:lvlText w:val=""/>
+      <w:lvlJc w:val="left"/>
+      <w:pPr>
+        <w:tabs>
+          <w:tab w:val="num" w:pos="5040"/>
+        </w:tabs>
+        <w:ind w:left="5040" w:hanging="360"/>
+      </w:pPr>
+      <w:rPr>
+        <w:rFonts w:ascii="Symbol" w:hAnsi="Symbol" w:hint="default"/>
+        <w:sz w:val="20"/>
+      </w:rPr>
+    </w:lvl>
+    <w:lvl w:ilvl="7" w:tentative="1">
+      <w:start w:val="1"/>
+      <w:numFmt w:val="bullet"/>
+      <w:lvlText w:val=""/>
+      <w:lvlJc w:val="left"/>
+      <w:pPr>
+        <w:tabs>
+          <w:tab w:val="num" w:pos="5760"/>
+        </w:tabs>
+        <w:ind w:left="5760" w:hanging="360"/>
+      </w:pPr>
+      <w:rPr>
+        <w:rFonts w:ascii="Symbol" w:hAnsi="Symbol" w:hint="default"/>
+        <w:sz w:val="20"/>
+      </w:rPr>
+    </w:lvl>
+    <w:lvl w:ilvl="8" w:tentative="1">
+      <w:start w:val="1"/>
+      <w:numFmt w:val="bullet"/>
+      <w:lvlText w:val=""/>
+      <w:lvlJc w:val="left"/>
+      <w:pPr>
+        <w:tabs>
+          <w:tab w:val="num" w:pos="6480"/>
+        </w:tabs>
+        <w:ind w:left="6480" w:hanging="360"/>
+      </w:pPr>
+      <w:rPr>
+        <w:rFonts w:ascii="Symbol" w:hAnsi="Symbol" w:hint="default"/>
+        <w:sz w:val="20"/>
+      </w:rPr>
+    </w:lvl>
+  </w:abstractNum>
+  <w:abstractNum w:abstractNumId="14" w15:restartNumberingAfterBreak="0">
     <w:nsid w:val="62B46844"/>
     <w:multiLevelType w:val="multilevel"/>
     <w:tmpl w:val="7E6C94BC"/>
@@ -5260,7 +6364,120 @@
       </w:rPr>
     </w:lvl>
   </w:abstractNum>
-  <w:abstractNum w:abstractNumId="11" w15:restartNumberingAfterBreak="0">
+  <w:abstractNum w:abstractNumId="15" w15:restartNumberingAfterBreak="0">
+    <w:nsid w:val="69010F30"/>
+    <w:multiLevelType w:val="hybridMultilevel"/>
+    <w:tmpl w:val="CA1872B6"/>
+    <w:lvl w:ilvl="0" w:tplc="04160001">
+      <w:start w:val="1"/>
+      <w:numFmt w:val="bullet"/>
+      <w:lvlText w:val=""/>
+      <w:lvlJc w:val="left"/>
+      <w:pPr>
+        <w:ind w:left="1429" w:hanging="360"/>
+      </w:pPr>
+      <w:rPr>
+        <w:rFonts w:ascii="Symbol" w:hAnsi="Symbol" w:hint="default"/>
+      </w:rPr>
+    </w:lvl>
+    <w:lvl w:ilvl="1" w:tplc="04160003" w:tentative="1">
+      <w:start w:val="1"/>
+      <w:numFmt w:val="bullet"/>
+      <w:lvlText w:val="o"/>
+      <w:lvlJc w:val="left"/>
+      <w:pPr>
+        <w:ind w:left="2149" w:hanging="360"/>
+      </w:pPr>
+      <w:rPr>
+        <w:rFonts w:ascii="Courier New" w:hAnsi="Courier New" w:cs="Courier New" w:hint="default"/>
+      </w:rPr>
+    </w:lvl>
+    <w:lvl w:ilvl="2" w:tplc="04160005" w:tentative="1">
+      <w:start w:val="1"/>
+      <w:numFmt w:val="bullet"/>
+      <w:lvlText w:val=""/>
+      <w:lvlJc w:val="left"/>
+      <w:pPr>
+        <w:ind w:left="2869" w:hanging="360"/>
+      </w:pPr>
+      <w:rPr>
+        <w:rFonts w:ascii="Wingdings" w:hAnsi="Wingdings" w:hint="default"/>
+      </w:rPr>
+    </w:lvl>
+    <w:lvl w:ilvl="3" w:tplc="04160001" w:tentative="1">
+      <w:start w:val="1"/>
+      <w:numFmt w:val="bullet"/>
+      <w:lvlText w:val=""/>
+      <w:lvlJc w:val="left"/>
+      <w:pPr>
+        <w:ind w:left="3589" w:hanging="360"/>
+      </w:pPr>
+      <w:rPr>
+        <w:rFonts w:ascii="Symbol" w:hAnsi="Symbol" w:hint="default"/>
+      </w:rPr>
+    </w:lvl>
+    <w:lvl w:ilvl="4" w:tplc="04160003" w:tentative="1">
+      <w:start w:val="1"/>
+      <w:numFmt w:val="bullet"/>
+      <w:lvlText w:val="o"/>
+      <w:lvlJc w:val="left"/>
+      <w:pPr>
+        <w:ind w:left="4309" w:hanging="360"/>
+      </w:pPr>
+      <w:rPr>
+        <w:rFonts w:ascii="Courier New" w:hAnsi="Courier New" w:cs="Courier New" w:hint="default"/>
+      </w:rPr>
+    </w:lvl>
+    <w:lvl w:ilvl="5" w:tplc="04160005" w:tentative="1">
+      <w:start w:val="1"/>
+      <w:numFmt w:val="bullet"/>
+      <w:lvlText w:val=""/>
+      <w:lvlJc w:val="left"/>
+      <w:pPr>
+        <w:ind w:left="5029" w:hanging="360"/>
+      </w:pPr>
+      <w:rPr>
+        <w:rFonts w:ascii="Wingdings" w:hAnsi="Wingdings" w:hint="default"/>
+      </w:rPr>
+    </w:lvl>
+    <w:lvl w:ilvl="6" w:tplc="04160001" w:tentative="1">
+      <w:start w:val="1"/>
+      <w:numFmt w:val="bullet"/>
+      <w:lvlText w:val=""/>
+      <w:lvlJc w:val="left"/>
+      <w:pPr>
+        <w:ind w:left="5749" w:hanging="360"/>
+      </w:pPr>
+      <w:rPr>
+        <w:rFonts w:ascii="Symbol" w:hAnsi="Symbol" w:hint="default"/>
+      </w:rPr>
+    </w:lvl>
+    <w:lvl w:ilvl="7" w:tplc="04160003" w:tentative="1">
+      <w:start w:val="1"/>
+      <w:numFmt w:val="bullet"/>
+      <w:lvlText w:val="o"/>
+      <w:lvlJc w:val="left"/>
+      <w:pPr>
+        <w:ind w:left="6469" w:hanging="360"/>
+      </w:pPr>
+      <w:rPr>
+        <w:rFonts w:ascii="Courier New" w:hAnsi="Courier New" w:cs="Courier New" w:hint="default"/>
+      </w:rPr>
+    </w:lvl>
+    <w:lvl w:ilvl="8" w:tplc="04160005" w:tentative="1">
+      <w:start w:val="1"/>
+      <w:numFmt w:val="bullet"/>
+      <w:lvlText w:val=""/>
+      <w:lvlJc w:val="left"/>
+      <w:pPr>
+        <w:ind w:left="7189" w:hanging="360"/>
+      </w:pPr>
+      <w:rPr>
+        <w:rFonts w:ascii="Wingdings" w:hAnsi="Wingdings" w:hint="default"/>
+      </w:rPr>
+    </w:lvl>
+  </w:abstractNum>
+  <w:abstractNum w:abstractNumId="16" w15:restartNumberingAfterBreak="0">
     <w:nsid w:val="6A4A7515"/>
     <w:multiLevelType w:val="multilevel"/>
     <w:tmpl w:val="0608DBEC"/>
@@ -5373,7 +6590,120 @@
       </w:rPr>
     </w:lvl>
   </w:abstractNum>
-  <w:abstractNum w:abstractNumId="12" w15:restartNumberingAfterBreak="0">
+  <w:abstractNum w:abstractNumId="17" w15:restartNumberingAfterBreak="0">
+    <w:nsid w:val="6B073C7C"/>
+    <w:multiLevelType w:val="hybridMultilevel"/>
+    <w:tmpl w:val="3E9AE8D6"/>
+    <w:lvl w:ilvl="0" w:tplc="04160001">
+      <w:start w:val="1"/>
+      <w:numFmt w:val="bullet"/>
+      <w:lvlText w:val=""/>
+      <w:lvlJc w:val="left"/>
+      <w:pPr>
+        <w:ind w:left="1429" w:hanging="360"/>
+      </w:pPr>
+      <w:rPr>
+        <w:rFonts w:ascii="Symbol" w:hAnsi="Symbol" w:hint="default"/>
+      </w:rPr>
+    </w:lvl>
+    <w:lvl w:ilvl="1" w:tplc="04160003" w:tentative="1">
+      <w:start w:val="1"/>
+      <w:numFmt w:val="bullet"/>
+      <w:lvlText w:val="o"/>
+      <w:lvlJc w:val="left"/>
+      <w:pPr>
+        <w:ind w:left="2149" w:hanging="360"/>
+      </w:pPr>
+      <w:rPr>
+        <w:rFonts w:ascii="Courier New" w:hAnsi="Courier New" w:cs="Courier New" w:hint="default"/>
+      </w:rPr>
+    </w:lvl>
+    <w:lvl w:ilvl="2" w:tplc="04160005" w:tentative="1">
+      <w:start w:val="1"/>
+      <w:numFmt w:val="bullet"/>
+      <w:lvlText w:val=""/>
+      <w:lvlJc w:val="left"/>
+      <w:pPr>
+        <w:ind w:left="2869" w:hanging="360"/>
+      </w:pPr>
+      <w:rPr>
+        <w:rFonts w:ascii="Wingdings" w:hAnsi="Wingdings" w:hint="default"/>
+      </w:rPr>
+    </w:lvl>
+    <w:lvl w:ilvl="3" w:tplc="04160001" w:tentative="1">
+      <w:start w:val="1"/>
+      <w:numFmt w:val="bullet"/>
+      <w:lvlText w:val=""/>
+      <w:lvlJc w:val="left"/>
+      <w:pPr>
+        <w:ind w:left="3589" w:hanging="360"/>
+      </w:pPr>
+      <w:rPr>
+        <w:rFonts w:ascii="Symbol" w:hAnsi="Symbol" w:hint="default"/>
+      </w:rPr>
+    </w:lvl>
+    <w:lvl w:ilvl="4" w:tplc="04160003" w:tentative="1">
+      <w:start w:val="1"/>
+      <w:numFmt w:val="bullet"/>
+      <w:lvlText w:val="o"/>
+      <w:lvlJc w:val="left"/>
+      <w:pPr>
+        <w:ind w:left="4309" w:hanging="360"/>
+      </w:pPr>
+      <w:rPr>
+        <w:rFonts w:ascii="Courier New" w:hAnsi="Courier New" w:cs="Courier New" w:hint="default"/>
+      </w:rPr>
+    </w:lvl>
+    <w:lvl w:ilvl="5" w:tplc="04160005" w:tentative="1">
+      <w:start w:val="1"/>
+      <w:numFmt w:val="bullet"/>
+      <w:lvlText w:val=""/>
+      <w:lvlJc w:val="left"/>
+      <w:pPr>
+        <w:ind w:left="5029" w:hanging="360"/>
+      </w:pPr>
+      <w:rPr>
+        <w:rFonts w:ascii="Wingdings" w:hAnsi="Wingdings" w:hint="default"/>
+      </w:rPr>
+    </w:lvl>
+    <w:lvl w:ilvl="6" w:tplc="04160001" w:tentative="1">
+      <w:start w:val="1"/>
+      <w:numFmt w:val="bullet"/>
+      <w:lvlText w:val=""/>
+      <w:lvlJc w:val="left"/>
+      <w:pPr>
+        <w:ind w:left="5749" w:hanging="360"/>
+      </w:pPr>
+      <w:rPr>
+        <w:rFonts w:ascii="Symbol" w:hAnsi="Symbol" w:hint="default"/>
+      </w:rPr>
+    </w:lvl>
+    <w:lvl w:ilvl="7" w:tplc="04160003" w:tentative="1">
+      <w:start w:val="1"/>
+      <w:numFmt w:val="bullet"/>
+      <w:lvlText w:val="o"/>
+      <w:lvlJc w:val="left"/>
+      <w:pPr>
+        <w:ind w:left="6469" w:hanging="360"/>
+      </w:pPr>
+      <w:rPr>
+        <w:rFonts w:ascii="Courier New" w:hAnsi="Courier New" w:cs="Courier New" w:hint="default"/>
+      </w:rPr>
+    </w:lvl>
+    <w:lvl w:ilvl="8" w:tplc="04160005" w:tentative="1">
+      <w:start w:val="1"/>
+      <w:numFmt w:val="bullet"/>
+      <w:lvlText w:val=""/>
+      <w:lvlJc w:val="left"/>
+      <w:pPr>
+        <w:ind w:left="7189" w:hanging="360"/>
+      </w:pPr>
+      <w:rPr>
+        <w:rFonts w:ascii="Wingdings" w:hAnsi="Wingdings" w:hint="default"/>
+      </w:rPr>
+    </w:lvl>
+  </w:abstractNum>
+  <w:abstractNum w:abstractNumId="18" w15:restartNumberingAfterBreak="0">
     <w:nsid w:val="79C30075"/>
     <w:multiLevelType w:val="multilevel"/>
     <w:tmpl w:val="75907470"/>
@@ -5487,43 +6817,61 @@
     </w:lvl>
   </w:abstractNum>
   <w:num w:numId="1">
-    <w:abstractNumId w:val="10"/>
+    <w:abstractNumId w:val="14"/>
   </w:num>
   <w:num w:numId="2">
-    <w:abstractNumId w:val="8"/>
+    <w:abstractNumId w:val="11"/>
   </w:num>
   <w:num w:numId="3">
-    <w:abstractNumId w:val="6"/>
+    <w:abstractNumId w:val="9"/>
   </w:num>
   <w:num w:numId="4">
     <w:abstractNumId w:val="1"/>
   </w:num>
   <w:num w:numId="5">
-    <w:abstractNumId w:val="12"/>
+    <w:abstractNumId w:val="18"/>
   </w:num>
   <w:num w:numId="6">
-    <w:abstractNumId w:val="5"/>
+    <w:abstractNumId w:val="7"/>
   </w:num>
   <w:num w:numId="7">
-    <w:abstractNumId w:val="11"/>
+    <w:abstractNumId w:val="16"/>
   </w:num>
   <w:num w:numId="8">
-    <w:abstractNumId w:val="9"/>
+    <w:abstractNumId w:val="12"/>
   </w:num>
   <w:num w:numId="9">
     <w:abstractNumId w:val="0"/>
   </w:num>
   <w:num w:numId="10">
+    <w:abstractNumId w:val="5"/>
+  </w:num>
+  <w:num w:numId="11">
+    <w:abstractNumId w:val="3"/>
+  </w:num>
+  <w:num w:numId="12">
+    <w:abstractNumId w:val="10"/>
+  </w:num>
+  <w:num w:numId="13">
     <w:abstractNumId w:val="4"/>
   </w:num>
-  <w:num w:numId="11">
+  <w:num w:numId="14">
+    <w:abstractNumId w:val="13"/>
+  </w:num>
+  <w:num w:numId="15">
     <w:abstractNumId w:val="2"/>
   </w:num>
-  <w:num w:numId="12">
-    <w:abstractNumId w:val="7"/>
+  <w:num w:numId="16">
+    <w:abstractNumId w:val="15"/>
   </w:num>
-  <w:num w:numId="13">
-    <w:abstractNumId w:val="3"/>
+  <w:num w:numId="17">
+    <w:abstractNumId w:val="8"/>
+  </w:num>
+  <w:num w:numId="18">
+    <w:abstractNumId w:val="6"/>
+  </w:num>
+  <w:num w:numId="19">
+    <w:abstractNumId w:val="17"/>
   </w:num>
 </w:numbering>
 </file>
@@ -6371,6 +7719,17 @@
       <w:szCs w:val="26"/>
     </w:rPr>
   </w:style>
+  <w:style w:type="paragraph" w:styleId="PargrafodaLista">
+    <w:name w:val="List Paragraph"/>
+    <w:basedOn w:val="Normal"/>
+    <w:uiPriority w:val="34"/>
+    <w:qFormat/>
+    <w:rsid w:val="001636B1"/>
+    <w:pPr>
+      <w:ind w:left="720"/>
+      <w:contextualSpacing/>
+    </w:pPr>
+  </w:style>
 </w:styles>
 </file>
 
@@ -6674,7 +8033,7 @@
 </file>
 
 <file path=customXml/itemProps1.xml><?xml version="1.0" encoding="utf-8"?>
-<ds:datastoreItem xmlns:ds="http://schemas.openxmlformats.org/officeDocument/2006/customXml" ds:itemID="{B8C60089-166F-45E0-B1EC-0850CD6CD4F8}">
+<ds:datastoreItem xmlns:ds="http://schemas.openxmlformats.org/officeDocument/2006/customXml" ds:itemID="{5DEBDDC9-90DE-4E1C-A018-C556993CB776}">
   <ds:schemaRefs>
     <ds:schemaRef ds:uri="http://schemas.openxmlformats.org/officeDocument/2006/bibliography"/>
   </ds:schemaRefs>

</xml_diff>